<commit_message>
update reports and powerpoints
</commit_message>
<xml_diff>
--- a/Team 3 _CitationPy_Report.docx
+++ b/Team 3 _CitationPy_Report.docx
@@ -398,7 +398,7 @@
           <w:numId w:val="3"/>
         </w:numPr>
         <w:shd w:val="clear" w:color="auto" w:fill="FFFFFF"/>
-        <w:spacing w:before="60" w:after="100" w:afterAutospacing="1" w:line="240" w:lineRule="auto"/>
+        <w:spacing w:after="240" w:line="240" w:lineRule="auto"/>
         <w:rPr>
           <w:rFonts w:eastAsia="Times New Roman" w:cs="Segoe UI"/>
           <w:color w:val="000000" w:themeColor="text1"/>
@@ -409,35 +409,14 @@
           <w:rFonts w:eastAsia="Times New Roman" w:cs="Segoe UI"/>
           <w:color w:val="000000" w:themeColor="text1"/>
         </w:rPr>
-        <w:t xml:space="preserve">API call to Google places </w:t>
+        <w:t xml:space="preserve">Folium Mapping was used for plotting latitude and </w:t>
       </w:r>
       <w:r>
         <w:rPr>
           <w:rFonts w:eastAsia="Times New Roman" w:cs="Segoe UI"/>
           <w:color w:val="000000" w:themeColor="text1"/>
         </w:rPr>
-        <w:t>was used</w:t>
-      </w:r>
-      <w:r>
-        <w:rPr>
-          <w:rFonts w:eastAsia="Times New Roman" w:cs="Segoe UI"/>
-          <w:color w:val="000000" w:themeColor="text1"/>
-        </w:rPr>
-        <w:t xml:space="preserve"> </w:t>
-      </w:r>
-      <w:r>
-        <w:rPr>
-          <w:rFonts w:eastAsia="Times New Roman" w:cs="Segoe UI"/>
-          <w:color w:val="000000" w:themeColor="text1"/>
-        </w:rPr>
-        <w:t>to plot google map</w:t>
-      </w:r>
-      <w:r>
-        <w:rPr>
-          <w:rFonts w:eastAsia="Times New Roman" w:cs="Segoe UI"/>
-          <w:color w:val="000000" w:themeColor="text1"/>
-        </w:rPr>
-        <w:t>.</w:t>
+        <w:t>longitude.</w:t>
       </w:r>
     </w:p>
     <w:p>
@@ -459,14 +438,35 @@
           <w:rFonts w:eastAsia="Times New Roman" w:cs="Segoe UI"/>
           <w:color w:val="000000" w:themeColor="text1"/>
         </w:rPr>
-        <w:t xml:space="preserve">Folium Mapping was used for plotting latitude and </w:t>
+        <w:t xml:space="preserve">Jupiter </w:t>
       </w:r>
       <w:r>
         <w:rPr>
           <w:rFonts w:eastAsia="Times New Roman" w:cs="Segoe UI"/>
           <w:color w:val="000000" w:themeColor="text1"/>
         </w:rPr>
-        <w:t>longitude.</w:t>
+        <w:t xml:space="preserve">notebook </w:t>
+      </w:r>
+      <w:r>
+        <w:rPr>
+          <w:rFonts w:eastAsia="Times New Roman" w:cs="Segoe UI"/>
+          <w:color w:val="000000" w:themeColor="text1"/>
+        </w:rPr>
+        <w:t xml:space="preserve">was used for </w:t>
+      </w:r>
+      <w:r>
+        <w:rPr>
+          <w:rFonts w:eastAsia="Times New Roman" w:cs="Segoe UI"/>
+          <w:color w:val="000000" w:themeColor="text1"/>
+        </w:rPr>
+        <w:t xml:space="preserve">coding of </w:t>
+      </w:r>
+      <w:r>
+        <w:rPr>
+          <w:rFonts w:eastAsia="Times New Roman" w:cs="Segoe UI"/>
+          <w:color w:val="000000" w:themeColor="text1"/>
+        </w:rPr>
+        <w:t>analysis and cleaning of data.</w:t>
       </w:r>
     </w:p>
     <w:p>
@@ -488,147 +488,115 @@
           <w:rFonts w:eastAsia="Times New Roman" w:cs="Segoe UI"/>
           <w:color w:val="000000" w:themeColor="text1"/>
         </w:rPr>
-        <w:t xml:space="preserve">Jupiter </w:t>
+        <w:t>Git Hub</w:t>
       </w:r>
       <w:r>
         <w:rPr>
           <w:rFonts w:eastAsia="Times New Roman" w:cs="Segoe UI"/>
           <w:color w:val="000000" w:themeColor="text1"/>
         </w:rPr>
-        <w:t xml:space="preserve">notebook </w:t>
+        <w:t xml:space="preserve"> was used as a repository to store analysis and reports</w:t>
       </w:r>
       <w:r>
         <w:rPr>
           <w:rFonts w:eastAsia="Times New Roman" w:cs="Segoe UI"/>
           <w:color w:val="000000" w:themeColor="text1"/>
         </w:rPr>
-        <w:t xml:space="preserve">was used for </w:t>
-      </w:r>
-      <w:r>
+        <w:t>.</w:t>
+      </w:r>
+    </w:p>
+    <w:p>
+      <w:pPr>
+        <w:pStyle w:val="ListParagraph"/>
+        <w:shd w:val="clear" w:color="auto" w:fill="FFFFFF"/>
+        <w:spacing w:after="240" w:line="240" w:lineRule="auto"/>
         <w:rPr>
           <w:rFonts w:eastAsia="Times New Roman" w:cs="Segoe UI"/>
           <w:color w:val="000000" w:themeColor="text1"/>
         </w:rPr>
-        <w:t xml:space="preserve">coding of </w:t>
-      </w:r>
-      <w:r>
-        <w:rPr>
-          <w:rFonts w:eastAsia="Times New Roman" w:cs="Segoe UI"/>
-          <w:color w:val="000000" w:themeColor="text1"/>
-        </w:rPr>
-        <w:t>analysis and cleaning of data.</w:t>
-      </w:r>
+      </w:pPr>
+    </w:p>
+    <w:p>
+      <w:pPr>
+        <w:shd w:val="clear" w:color="auto" w:fill="FFFFFF"/>
+        <w:spacing w:after="240" w:line="240" w:lineRule="auto"/>
+        <w:rPr>
+          <w:rFonts w:eastAsia="Times New Roman" w:cs="Segoe UI"/>
+          <w:b/>
+          <w:color w:val="24292E"/>
+        </w:rPr>
+      </w:pPr>
+      <w:r>
+        <w:rPr>
+          <w:rFonts w:eastAsia="Times New Roman" w:cs="Segoe UI"/>
+          <w:b/>
+          <w:color w:val="24292E"/>
+        </w:rPr>
+        <w:t>List of dependencies</w:t>
+      </w:r>
+      <w:r>
+        <w:rPr>
+          <w:rFonts w:eastAsia="Times New Roman" w:cs="Segoe UI"/>
+          <w:b/>
+          <w:color w:val="24292E"/>
+        </w:rPr>
+        <w:t xml:space="preserve"> used</w:t>
+      </w:r>
+    </w:p>
+    <w:p>
+      <w:pPr>
+        <w:pStyle w:val="HTMLPreformatted"/>
+        <w:numPr>
+          <w:ilvl w:val="0"/>
+          <w:numId w:val="9"/>
+        </w:numPr>
+        <w:shd w:val="clear" w:color="auto" w:fill="F6F8FA"/>
+        <w:rPr>
+          <w:rFonts w:ascii="Consolas" w:hAnsi="Consolas"/>
+          <w:color w:val="24292E"/>
+        </w:rPr>
+      </w:pPr>
+      <w:r>
+        <w:rPr>
+          <w:rFonts w:ascii="Consolas" w:hAnsi="Consolas"/>
+          <w:color w:val="24292E"/>
+        </w:rPr>
+        <w:t xml:space="preserve">import </w:t>
+      </w:r>
+      <w:proofErr w:type="spellStart"/>
+      <w:proofErr w:type="gramStart"/>
+      <w:r>
+        <w:rPr>
+          <w:rFonts w:ascii="Consolas" w:hAnsi="Consolas"/>
+          <w:color w:val="24292E"/>
+        </w:rPr>
+        <w:t>matplotlib.pyplot</w:t>
+      </w:r>
+      <w:proofErr w:type="spellEnd"/>
+      <w:proofErr w:type="gramEnd"/>
+      <w:r>
+        <w:rPr>
+          <w:rFonts w:ascii="Consolas" w:hAnsi="Consolas"/>
+          <w:color w:val="24292E"/>
+        </w:rPr>
+        <w:t xml:space="preserve"> as </w:t>
+      </w:r>
+      <w:proofErr w:type="spellStart"/>
+      <w:r>
+        <w:rPr>
+          <w:rFonts w:ascii="Consolas" w:hAnsi="Consolas"/>
+          <w:color w:val="24292E"/>
+        </w:rPr>
+        <w:t>plt</w:t>
+      </w:r>
+      <w:proofErr w:type="spellEnd"/>
     </w:p>
     <w:p>
       <w:pPr>
         <w:pStyle w:val="ListParagraph"/>
         <w:numPr>
           <w:ilvl w:val="0"/>
-          <w:numId w:val="3"/>
-        </w:numPr>
-        <w:shd w:val="clear" w:color="auto" w:fill="FFFFFF"/>
-        <w:spacing w:after="240" w:line="240" w:lineRule="auto"/>
-        <w:rPr>
-          <w:rFonts w:eastAsia="Times New Roman" w:cs="Segoe UI"/>
-          <w:color w:val="000000" w:themeColor="text1"/>
-        </w:rPr>
-      </w:pPr>
-      <w:r>
-        <w:rPr>
-          <w:rFonts w:eastAsia="Times New Roman" w:cs="Segoe UI"/>
-          <w:color w:val="000000" w:themeColor="text1"/>
-        </w:rPr>
-        <w:t>Git Hub</w:t>
-      </w:r>
-      <w:r>
-        <w:rPr>
-          <w:rFonts w:eastAsia="Times New Roman" w:cs="Segoe UI"/>
-          <w:color w:val="000000" w:themeColor="text1"/>
-        </w:rPr>
-        <w:t xml:space="preserve"> was used as a repository to store analysis and reports</w:t>
-      </w:r>
-      <w:r>
-        <w:rPr>
-          <w:rFonts w:eastAsia="Times New Roman" w:cs="Segoe UI"/>
-          <w:color w:val="000000" w:themeColor="text1"/>
-        </w:rPr>
-        <w:t>.</w:t>
-      </w:r>
-    </w:p>
-    <w:p>
-      <w:pPr>
-        <w:pStyle w:val="ListParagraph"/>
-        <w:shd w:val="clear" w:color="auto" w:fill="FFFFFF"/>
-        <w:spacing w:after="240" w:line="240" w:lineRule="auto"/>
-        <w:rPr>
-          <w:rFonts w:eastAsia="Times New Roman" w:cs="Segoe UI"/>
-          <w:color w:val="000000" w:themeColor="text1"/>
-        </w:rPr>
-      </w:pPr>
-    </w:p>
-    <w:p>
-      <w:pPr>
-        <w:shd w:val="clear" w:color="auto" w:fill="FFFFFF"/>
-        <w:spacing w:after="240" w:line="240" w:lineRule="auto"/>
-        <w:rPr>
-          <w:rFonts w:eastAsia="Times New Roman" w:cs="Segoe UI"/>
-          <w:b/>
-          <w:color w:val="24292E"/>
-        </w:rPr>
-      </w:pPr>
-      <w:r>
-        <w:rPr>
-          <w:rFonts w:eastAsia="Times New Roman" w:cs="Segoe UI"/>
-          <w:b/>
-          <w:color w:val="24292E"/>
-        </w:rPr>
-        <w:t>List of dependencies</w:t>
-      </w:r>
-      <w:r>
-        <w:rPr>
-          <w:rFonts w:eastAsia="Times New Roman" w:cs="Segoe UI"/>
-          <w:b/>
-          <w:color w:val="24292E"/>
-        </w:rPr>
-        <w:t xml:space="preserve"> used</w:t>
-      </w:r>
-      <w:r>
-        <w:rPr>
-          <w:rFonts w:eastAsia="Times New Roman" w:cs="Segoe UI"/>
-          <w:b/>
-          <w:color w:val="24292E"/>
-        </w:rPr>
-        <w:t xml:space="preserve"> </w:t>
-      </w:r>
-      <w:proofErr w:type="gramStart"/>
-      <w:r>
-        <w:rPr>
-          <w:rFonts w:eastAsia="Times New Roman" w:cs="Segoe UI"/>
-          <w:b/>
-          <w:color w:val="FF0000"/>
-          <w:sz w:val="32"/>
-          <w:szCs w:val="32"/>
-        </w:rPr>
-        <w:t>( needs</w:t>
-      </w:r>
-      <w:proofErr w:type="gramEnd"/>
-      <w:r>
-        <w:rPr>
-          <w:rFonts w:eastAsia="Times New Roman" w:cs="Segoe UI"/>
-          <w:b/>
-          <w:color w:val="FF0000"/>
-          <w:sz w:val="32"/>
-          <w:szCs w:val="32"/>
-        </w:rPr>
-        <w:t xml:space="preserve"> update)</w:t>
-      </w:r>
-    </w:p>
-    <w:p>
-      <w:pPr>
-        <w:pStyle w:val="ListParagraph"/>
-        <w:numPr>
-          <w:ilvl w:val="0"/>
-          <w:numId w:val="3"/>
+          <w:numId w:val="9"/>
         </w:numPr>
         <w:shd w:val="clear" w:color="auto" w:fill="F6F8FA"/>
         <w:tabs>
@@ -651,51 +619,28 @@
         </w:tabs>
         <w:spacing w:after="0" w:line="240" w:lineRule="auto"/>
         <w:rPr>
-          <w:rFonts w:eastAsia="Times New Roman" w:cs="Courier New"/>
-          <w:color w:val="24292E"/>
-        </w:rPr>
-      </w:pPr>
-      <w:r>
-        <w:rPr>
-          <w:rFonts w:eastAsia="Times New Roman" w:cs="Courier New"/>
-          <w:color w:val="24292E"/>
-        </w:rPr>
-        <w:t xml:space="preserve">   import </w:t>
-      </w:r>
-      <w:proofErr w:type="spellStart"/>
-      <w:proofErr w:type="gramStart"/>
-      <w:r>
-        <w:rPr>
-          <w:rFonts w:eastAsia="Times New Roman" w:cs="Courier New"/>
-          <w:color w:val="24292E"/>
-        </w:rPr>
-        <w:t>matplotlib.pyplot</w:t>
-      </w:r>
-      <w:proofErr w:type="spellEnd"/>
-      <w:proofErr w:type="gramEnd"/>
-      <w:r>
-        <w:rPr>
-          <w:rFonts w:eastAsia="Times New Roman" w:cs="Courier New"/>
-          <w:color w:val="24292E"/>
-        </w:rPr>
-        <w:t xml:space="preserve"> as </w:t>
-      </w:r>
-      <w:proofErr w:type="spellStart"/>
-      <w:r>
-        <w:rPr>
-          <w:rFonts w:eastAsia="Times New Roman" w:cs="Courier New"/>
-          <w:color w:val="24292E"/>
-        </w:rPr>
-        <w:t>plt</w:t>
-      </w:r>
-      <w:proofErr w:type="spellEnd"/>
+          <w:rFonts w:ascii="Consolas" w:eastAsia="Times New Roman" w:hAnsi="Consolas" w:cs="Courier New"/>
+          <w:color w:val="24292E"/>
+          <w:sz w:val="20"/>
+          <w:szCs w:val="20"/>
+        </w:rPr>
+      </w:pPr>
+      <w:r>
+        <w:rPr>
+          <w:rFonts w:ascii="Consolas" w:eastAsia="Times New Roman" w:hAnsi="Consolas" w:cs="Courier New"/>
+          <w:color w:val="24292E"/>
+          <w:sz w:val="20"/>
+          <w:szCs w:val="20"/>
+        </w:rPr>
+        <w:t>import pandas as pd</w:t>
+      </w:r>
     </w:p>
     <w:p>
       <w:pPr>
         <w:pStyle w:val="ListParagraph"/>
         <w:numPr>
           <w:ilvl w:val="0"/>
-          <w:numId w:val="3"/>
+          <w:numId w:val="9"/>
         </w:numPr>
         <w:shd w:val="clear" w:color="auto" w:fill="F6F8FA"/>
         <w:tabs>
@@ -718,16 +663,40 @@
         </w:tabs>
         <w:spacing w:after="0" w:line="240" w:lineRule="auto"/>
         <w:rPr>
-          <w:rFonts w:eastAsia="Times New Roman" w:cs="Courier New"/>
-          <w:color w:val="24292E"/>
-        </w:rPr>
-      </w:pPr>
-      <w:r>
-        <w:rPr>
-          <w:rFonts w:eastAsia="Times New Roman" w:cs="Courier New"/>
-          <w:color w:val="24292E"/>
-        </w:rPr>
-        <w:t xml:space="preserve">   import pandas as pd</w:t>
+          <w:rFonts w:ascii="Consolas" w:eastAsia="Times New Roman" w:hAnsi="Consolas" w:cs="Courier New"/>
+          <w:color w:val="24292E"/>
+          <w:sz w:val="20"/>
+          <w:szCs w:val="20"/>
+        </w:rPr>
+      </w:pPr>
+      <w:r>
+        <w:rPr>
+          <w:rFonts w:ascii="Consolas" w:eastAsia="Times New Roman" w:hAnsi="Consolas" w:cs="Courier New"/>
+          <w:color w:val="24292E"/>
+          <w:sz w:val="20"/>
+          <w:szCs w:val="20"/>
+        </w:rPr>
+        <w:t xml:space="preserve">import </w:t>
+      </w:r>
+      <w:proofErr w:type="spellStart"/>
+      <w:r>
+        <w:rPr>
+          <w:rFonts w:ascii="Consolas" w:eastAsia="Times New Roman" w:hAnsi="Consolas" w:cs="Courier New"/>
+          <w:color w:val="24292E"/>
+          <w:sz w:val="20"/>
+          <w:szCs w:val="20"/>
+        </w:rPr>
+        <w:t>numpy</w:t>
+      </w:r>
+      <w:proofErr w:type="spellEnd"/>
+      <w:r>
+        <w:rPr>
+          <w:rFonts w:ascii="Consolas" w:eastAsia="Times New Roman" w:hAnsi="Consolas" w:cs="Courier New"/>
+          <w:color w:val="24292E"/>
+          <w:sz w:val="20"/>
+          <w:szCs w:val="20"/>
+        </w:rPr>
+        <w:t xml:space="preserve"> as np</w:t>
       </w:r>
     </w:p>
     <w:p>
@@ -735,7 +704,7 @@
         <w:pStyle w:val="ListParagraph"/>
         <w:numPr>
           <w:ilvl w:val="0"/>
-          <w:numId w:val="3"/>
+          <w:numId w:val="9"/>
         </w:numPr>
         <w:shd w:val="clear" w:color="auto" w:fill="F6F8FA"/>
         <w:tabs>
@@ -758,32 +727,20 @@
         </w:tabs>
         <w:spacing w:after="0" w:line="240" w:lineRule="auto"/>
         <w:rPr>
-          <w:rFonts w:eastAsia="Times New Roman" w:cs="Courier New"/>
-          <w:color w:val="24292E"/>
-        </w:rPr>
-      </w:pPr>
-      <w:r>
-        <w:rPr>
-          <w:rFonts w:eastAsia="Times New Roman" w:cs="Courier New"/>
-          <w:color w:val="24292E"/>
-        </w:rPr>
-        <w:t xml:space="preserve">   import </w:t>
-      </w:r>
-      <w:proofErr w:type="spellStart"/>
-      <w:r>
-        <w:rPr>
-          <w:rFonts w:eastAsia="Times New Roman" w:cs="Courier New"/>
-          <w:color w:val="24292E"/>
-        </w:rPr>
-        <w:t>numpy</w:t>
-      </w:r>
-      <w:proofErr w:type="spellEnd"/>
-      <w:r>
-        <w:rPr>
-          <w:rFonts w:eastAsia="Times New Roman" w:cs="Courier New"/>
-          <w:color w:val="24292E"/>
-        </w:rPr>
-        <w:t xml:space="preserve"> as np</w:t>
+          <w:rFonts w:ascii="Consolas" w:eastAsia="Times New Roman" w:hAnsi="Consolas" w:cs="Courier New"/>
+          <w:color w:val="24292E"/>
+          <w:sz w:val="20"/>
+          <w:szCs w:val="20"/>
+        </w:rPr>
+      </w:pPr>
+      <w:r>
+        <w:rPr>
+          <w:rFonts w:ascii="Consolas" w:eastAsia="Times New Roman" w:hAnsi="Consolas" w:cs="Courier New"/>
+          <w:color w:val="24292E"/>
+          <w:sz w:val="20"/>
+          <w:szCs w:val="20"/>
+        </w:rPr>
+        <w:t>import requests</w:t>
       </w:r>
     </w:p>
     <w:p>
@@ -791,7 +748,7 @@
         <w:pStyle w:val="ListParagraph"/>
         <w:numPr>
           <w:ilvl w:val="0"/>
-          <w:numId w:val="3"/>
+          <w:numId w:val="9"/>
         </w:numPr>
         <w:shd w:val="clear" w:color="auto" w:fill="F6F8FA"/>
         <w:tabs>
@@ -814,16 +771,29 @@
         </w:tabs>
         <w:spacing w:after="0" w:line="240" w:lineRule="auto"/>
         <w:rPr>
-          <w:rFonts w:eastAsia="Times New Roman" w:cs="Courier New"/>
-          <w:color w:val="24292E"/>
-        </w:rPr>
-      </w:pPr>
-      <w:r>
-        <w:rPr>
-          <w:rFonts w:eastAsia="Times New Roman" w:cs="Courier New"/>
-          <w:color w:val="24292E"/>
-        </w:rPr>
-        <w:t xml:space="preserve">   import requests</w:t>
+          <w:rFonts w:ascii="Consolas" w:eastAsia="Times New Roman" w:hAnsi="Consolas" w:cs="Courier New"/>
+          <w:color w:val="24292E"/>
+          <w:sz w:val="20"/>
+          <w:szCs w:val="20"/>
+        </w:rPr>
+      </w:pPr>
+      <w:r>
+        <w:rPr>
+          <w:rFonts w:ascii="Consolas" w:eastAsia="Times New Roman" w:hAnsi="Consolas" w:cs="Courier New"/>
+          <w:color w:val="24292E"/>
+          <w:sz w:val="20"/>
+          <w:szCs w:val="20"/>
+        </w:rPr>
+        <w:t xml:space="preserve">import </w:t>
+      </w:r>
+      <w:r>
+        <w:rPr>
+          <w:rFonts w:ascii="Consolas" w:eastAsia="Times New Roman" w:hAnsi="Consolas" w:cs="Courier New"/>
+          <w:color w:val="24292E"/>
+          <w:sz w:val="20"/>
+          <w:szCs w:val="20"/>
+        </w:rPr>
+        <w:t>time</w:t>
       </w:r>
     </w:p>
     <w:p>
@@ -831,7 +801,7 @@
         <w:pStyle w:val="ListParagraph"/>
         <w:numPr>
           <w:ilvl w:val="0"/>
-          <w:numId w:val="3"/>
+          <w:numId w:val="9"/>
         </w:numPr>
         <w:shd w:val="clear" w:color="auto" w:fill="F6F8FA"/>
         <w:tabs>
@@ -854,30 +824,52 @@
         </w:tabs>
         <w:spacing w:after="0" w:line="240" w:lineRule="auto"/>
         <w:rPr>
-          <w:rFonts w:eastAsia="Times New Roman" w:cs="Courier New"/>
-          <w:color w:val="24292E"/>
-        </w:rPr>
-      </w:pPr>
-      <w:r>
-        <w:rPr>
-          <w:rFonts w:eastAsia="Times New Roman" w:cs="Courier New"/>
-          <w:color w:val="24292E"/>
-        </w:rPr>
-        <w:t xml:space="preserve">   import </w:t>
-      </w:r>
-      <w:r>
-        <w:rPr>
-          <w:rFonts w:eastAsia="Times New Roman" w:cs="Courier New"/>
-        </w:rPr>
-        <w:t>time</w:t>
-      </w:r>
+          <w:rFonts w:ascii="Consolas" w:eastAsia="Times New Roman" w:hAnsi="Consolas" w:cs="Courier New"/>
+          <w:color w:val="24292E"/>
+          <w:sz w:val="20"/>
+          <w:szCs w:val="20"/>
+        </w:rPr>
+      </w:pPr>
+      <w:r>
+        <w:rPr>
+          <w:rFonts w:ascii="Consolas" w:eastAsia="Times New Roman" w:hAnsi="Consolas" w:cs="Courier New"/>
+          <w:color w:val="24292E"/>
+          <w:sz w:val="20"/>
+          <w:szCs w:val="20"/>
+        </w:rPr>
+        <w:t xml:space="preserve">import </w:t>
+      </w:r>
+      <w:proofErr w:type="spellStart"/>
+      <w:proofErr w:type="gramStart"/>
+      <w:r>
+        <w:rPr>
+          <w:rFonts w:ascii="Consolas" w:eastAsia="Times New Roman" w:hAnsi="Consolas" w:cs="Courier New"/>
+          <w:color w:val="24292E"/>
+          <w:sz w:val="20"/>
+          <w:szCs w:val="20"/>
+        </w:rPr>
+        <w:t>scipy.stats</w:t>
+      </w:r>
+      <w:proofErr w:type="spellEnd"/>
+      <w:proofErr w:type="gramEnd"/>
+      <w:r>
+        <w:rPr>
+          <w:rFonts w:ascii="Consolas" w:eastAsia="Times New Roman" w:hAnsi="Consolas" w:cs="Courier New"/>
+          <w:color w:val="24292E"/>
+          <w:sz w:val="20"/>
+          <w:szCs w:val="20"/>
+        </w:rPr>
+        <w:t xml:space="preserve"> as stats</w:t>
+      </w:r>
+      <w:bookmarkStart w:id="0" w:name="_GoBack"/>
+      <w:bookmarkEnd w:id="0"/>
     </w:p>
     <w:p>
       <w:pPr>
         <w:pStyle w:val="ListParagraph"/>
         <w:numPr>
           <w:ilvl w:val="0"/>
-          <w:numId w:val="3"/>
+          <w:numId w:val="9"/>
         </w:numPr>
         <w:shd w:val="clear" w:color="auto" w:fill="F6F8FA"/>
         <w:tabs>
@@ -900,33 +892,28 @@
         </w:tabs>
         <w:spacing w:after="0" w:line="240" w:lineRule="auto"/>
         <w:rPr>
-          <w:rFonts w:eastAsia="Times New Roman" w:cs="Courier New"/>
-          <w:color w:val="24292E"/>
-        </w:rPr>
-      </w:pPr>
-      <w:r>
-        <w:rPr>
-          <w:rFonts w:eastAsia="Times New Roman" w:cs="Courier New"/>
-          <w:color w:val="24292E"/>
-        </w:rPr>
-        <w:t xml:space="preserve">   import </w:t>
-      </w:r>
-      <w:proofErr w:type="spellStart"/>
-      <w:r>
-        <w:rPr>
-          <w:rFonts w:eastAsia="Times New Roman" w:cs="Courier New"/>
-          <w:color w:val="24292E"/>
-        </w:rPr>
-        <w:t>pprint</w:t>
-      </w:r>
-      <w:proofErr w:type="spellEnd"/>
+          <w:rFonts w:ascii="Consolas" w:eastAsia="Times New Roman" w:hAnsi="Consolas" w:cs="Courier New"/>
+          <w:color w:val="24292E"/>
+          <w:sz w:val="20"/>
+          <w:szCs w:val="20"/>
+        </w:rPr>
+      </w:pPr>
+      <w:r>
+        <w:rPr>
+          <w:rFonts w:ascii="Consolas" w:eastAsia="Times New Roman" w:hAnsi="Consolas" w:cs="Courier New"/>
+          <w:color w:val="24292E"/>
+          <w:sz w:val="20"/>
+          <w:szCs w:val="20"/>
+        </w:rPr>
+        <w:t>import folium</w:t>
+      </w:r>
     </w:p>
     <w:p>
       <w:pPr>
         <w:pStyle w:val="ListParagraph"/>
         <w:numPr>
           <w:ilvl w:val="0"/>
-          <w:numId w:val="3"/>
+          <w:numId w:val="9"/>
         </w:numPr>
         <w:shd w:val="clear" w:color="auto" w:fill="F6F8FA"/>
         <w:tabs>
@@ -949,49 +936,50 @@
         </w:tabs>
         <w:spacing w:after="0" w:line="240" w:lineRule="auto"/>
         <w:rPr>
-          <w:rFonts w:eastAsia="Times New Roman" w:cs="Courier New"/>
-          <w:color w:val="24292E"/>
-        </w:rPr>
-      </w:pPr>
-      <w:r>
-        <w:rPr>
-          <w:rFonts w:eastAsia="Times New Roman" w:cs="Courier New"/>
-          <w:color w:val="24292E"/>
-        </w:rPr>
-        <w:t xml:space="preserve">   from </w:t>
+          <w:rFonts w:ascii="Consolas" w:eastAsia="Times New Roman" w:hAnsi="Consolas" w:cs="Courier New"/>
+          <w:color w:val="24292E"/>
+          <w:sz w:val="20"/>
+          <w:szCs w:val="20"/>
+        </w:rPr>
+      </w:pPr>
+      <w:r>
+        <w:rPr>
+          <w:rFonts w:ascii="Consolas" w:eastAsia="Times New Roman" w:hAnsi="Consolas" w:cs="Courier New"/>
+          <w:color w:val="24292E"/>
+          <w:sz w:val="20"/>
+          <w:szCs w:val="20"/>
+        </w:rPr>
+        <w:t xml:space="preserve">import </w:t>
       </w:r>
       <w:proofErr w:type="spellStart"/>
-      <w:r>
-        <w:rPr>
-          <w:rFonts w:eastAsia="Times New Roman" w:cs="Courier New"/>
-          <w:color w:val="24292E"/>
-        </w:rPr>
-        <w:t>citipy</w:t>
+      <w:proofErr w:type="gramStart"/>
+      <w:r>
+        <w:rPr>
+          <w:rFonts w:ascii="Consolas" w:eastAsia="Times New Roman" w:hAnsi="Consolas" w:cs="Courier New"/>
+          <w:color w:val="24292E"/>
+          <w:sz w:val="20"/>
+          <w:szCs w:val="20"/>
+        </w:rPr>
+        <w:t>folium.plugins</w:t>
       </w:r>
       <w:proofErr w:type="spellEnd"/>
-      <w:r>
-        <w:rPr>
-          <w:rFonts w:eastAsia="Times New Roman" w:cs="Courier New"/>
-          <w:color w:val="24292E"/>
-        </w:rPr>
-        <w:t xml:space="preserve"> import </w:t>
-      </w:r>
-      <w:proofErr w:type="spellStart"/>
-      <w:r>
-        <w:rPr>
-          <w:rFonts w:eastAsia="Times New Roman" w:cs="Courier New"/>
-          <w:color w:val="24292E"/>
-        </w:rPr>
-        <w:t>citipy</w:t>
-      </w:r>
-      <w:proofErr w:type="spellEnd"/>
+      <w:proofErr w:type="gramEnd"/>
+      <w:r>
+        <w:rPr>
+          <w:rFonts w:ascii="Consolas" w:eastAsia="Times New Roman" w:hAnsi="Consolas" w:cs="Courier New"/>
+          <w:color w:val="24292E"/>
+          <w:sz w:val="20"/>
+          <w:szCs w:val="20"/>
+        </w:rPr>
+        <w:t xml:space="preserve"> as plugins</w:t>
+      </w:r>
     </w:p>
     <w:p>
       <w:pPr>
         <w:pStyle w:val="ListParagraph"/>
         <w:numPr>
           <w:ilvl w:val="0"/>
-          <w:numId w:val="3"/>
+          <w:numId w:val="9"/>
         </w:numPr>
         <w:shd w:val="clear" w:color="auto" w:fill="F6F8FA"/>
         <w:tabs>
@@ -1014,24 +1002,52 @@
         </w:tabs>
         <w:spacing w:after="0" w:line="240" w:lineRule="auto"/>
         <w:rPr>
-          <w:rFonts w:eastAsia="Times New Roman" w:cs="Courier New"/>
-          <w:color w:val="24292E"/>
-        </w:rPr>
-      </w:pPr>
-      <w:r>
-        <w:rPr>
-          <w:rFonts w:eastAsia="Times New Roman" w:cs="Courier New"/>
-          <w:color w:val="24292E"/>
-        </w:rPr>
-        <w:t xml:space="preserve">   import </w:t>
+          <w:rFonts w:ascii="Consolas" w:eastAsia="Times New Roman" w:hAnsi="Consolas" w:cs="Courier New"/>
+          <w:color w:val="24292E"/>
+          <w:sz w:val="20"/>
+          <w:szCs w:val="20"/>
+        </w:rPr>
+      </w:pPr>
+      <w:r>
+        <w:rPr>
+          <w:rFonts w:ascii="Consolas" w:eastAsia="Times New Roman" w:hAnsi="Consolas" w:cs="Courier New"/>
+          <w:color w:val="24292E"/>
+          <w:sz w:val="20"/>
+          <w:szCs w:val="20"/>
+        </w:rPr>
+        <w:t xml:space="preserve">from </w:t>
       </w:r>
       <w:proofErr w:type="spellStart"/>
-      <w:r>
-        <w:rPr>
-          <w:rFonts w:eastAsia="Times New Roman" w:cs="Courier New"/>
-          <w:color w:val="24292E"/>
-        </w:rPr>
-        <w:t>gmaps</w:t>
+      <w:proofErr w:type="gramStart"/>
+      <w:r>
+        <w:rPr>
+          <w:rFonts w:ascii="Consolas" w:eastAsia="Times New Roman" w:hAnsi="Consolas" w:cs="Courier New"/>
+          <w:color w:val="24292E"/>
+          <w:sz w:val="20"/>
+          <w:szCs w:val="20"/>
+        </w:rPr>
+        <w:t>folium.plugins</w:t>
+      </w:r>
+      <w:proofErr w:type="spellEnd"/>
+      <w:proofErr w:type="gramEnd"/>
+      <w:r>
+        <w:rPr>
+          <w:rFonts w:ascii="Consolas" w:eastAsia="Times New Roman" w:hAnsi="Consolas" w:cs="Courier New"/>
+          <w:color w:val="24292E"/>
+          <w:sz w:val="20"/>
+          <w:szCs w:val="20"/>
+        </w:rPr>
+        <w:t xml:space="preserve"> import </w:t>
+      </w:r>
+      <w:proofErr w:type="spellStart"/>
+      <w:r>
+        <w:rPr>
+          <w:rFonts w:ascii="Consolas" w:eastAsia="Times New Roman" w:hAnsi="Consolas" w:cs="Courier New"/>
+          <w:color w:val="24292E"/>
+          <w:sz w:val="20"/>
+          <w:szCs w:val="20"/>
+        </w:rPr>
+        <w:t>MarkerCluster</w:t>
       </w:r>
       <w:proofErr w:type="spellEnd"/>
     </w:p>
@@ -1040,7 +1056,7 @@
         <w:pStyle w:val="ListParagraph"/>
         <w:numPr>
           <w:ilvl w:val="0"/>
-          <w:numId w:val="3"/>
+          <w:numId w:val="9"/>
         </w:numPr>
         <w:shd w:val="clear" w:color="auto" w:fill="F6F8FA"/>
         <w:tabs>
@@ -1063,35 +1079,61 @@
         </w:tabs>
         <w:spacing w:after="0" w:line="240" w:lineRule="auto"/>
         <w:rPr>
-          <w:rFonts w:eastAsia="Times New Roman" w:cs="Courier New"/>
-          <w:color w:val="24292E"/>
-        </w:rPr>
-      </w:pPr>
-      <w:r>
-        <w:rPr>
-          <w:rFonts w:eastAsia="Times New Roman" w:cs="Courier New"/>
-          <w:color w:val="24292E"/>
-        </w:rPr>
-        <w:t xml:space="preserve">   import </w:t>
+          <w:rFonts w:ascii="Consolas" w:eastAsia="Times New Roman" w:hAnsi="Consolas" w:cs="Courier New"/>
+          <w:color w:val="24292E"/>
+          <w:sz w:val="20"/>
+          <w:szCs w:val="20"/>
+        </w:rPr>
+      </w:pPr>
+      <w:r>
+        <w:rPr>
+          <w:rFonts w:ascii="Consolas" w:eastAsia="Times New Roman" w:hAnsi="Consolas" w:cs="Courier New"/>
+          <w:color w:val="24292E"/>
+          <w:sz w:val="20"/>
+          <w:szCs w:val="20"/>
+        </w:rPr>
+        <w:t xml:space="preserve">from </w:t>
       </w:r>
       <w:proofErr w:type="spellStart"/>
       <w:proofErr w:type="gramStart"/>
       <w:r>
         <w:rPr>
-          <w:rFonts w:eastAsia="Times New Roman" w:cs="Courier New"/>
-          <w:color w:val="24292E"/>
-        </w:rPr>
-        <w:t>gmaps.datasets</w:t>
+          <w:rFonts w:ascii="Consolas" w:eastAsia="Times New Roman" w:hAnsi="Consolas" w:cs="Courier New"/>
+          <w:color w:val="24292E"/>
+          <w:sz w:val="20"/>
+          <w:szCs w:val="20"/>
+        </w:rPr>
+        <w:t>folium.plugins</w:t>
       </w:r>
       <w:proofErr w:type="spellEnd"/>
       <w:proofErr w:type="gramEnd"/>
+      <w:r>
+        <w:rPr>
+          <w:rFonts w:ascii="Consolas" w:eastAsia="Times New Roman" w:hAnsi="Consolas" w:cs="Courier New"/>
+          <w:color w:val="24292E"/>
+          <w:sz w:val="20"/>
+          <w:szCs w:val="20"/>
+        </w:rPr>
+        <w:t xml:space="preserve"> import </w:t>
+      </w:r>
+      <w:proofErr w:type="spellStart"/>
+      <w:r>
+        <w:rPr>
+          <w:rFonts w:ascii="Consolas" w:eastAsia="Times New Roman" w:hAnsi="Consolas" w:cs="Courier New"/>
+          <w:color w:val="24292E"/>
+          <w:sz w:val="20"/>
+          <w:szCs w:val="20"/>
+        </w:rPr>
+        <w:t>FastMarkerCluster</w:t>
+      </w:r>
+      <w:proofErr w:type="spellEnd"/>
     </w:p>
     <w:p>
       <w:pPr>
         <w:pStyle w:val="ListParagraph"/>
         <w:numPr>
           <w:ilvl w:val="0"/>
-          <w:numId w:val="3"/>
+          <w:numId w:val="9"/>
         </w:numPr>
         <w:shd w:val="clear" w:color="auto" w:fill="F6F8FA"/>
         <w:tabs>
@@ -1112,41 +1154,81 @@
           <w:tab w:val="left" w:pos="13740"/>
           <w:tab w:val="left" w:pos="14656"/>
         </w:tabs>
-        <w:spacing w:line="240" w:lineRule="auto"/>
-        <w:rPr>
-          <w:rFonts w:eastAsia="Times New Roman" w:cs="Courier New"/>
-          <w:color w:val="24292E"/>
-        </w:rPr>
-      </w:pPr>
-      <w:r>
-        <w:rPr>
-          <w:rFonts w:eastAsia="Times New Roman" w:cs="Courier New"/>
-          <w:color w:val="24292E"/>
-        </w:rPr>
-        <w:t xml:space="preserve">   import </w:t>
+        <w:spacing w:after="0" w:line="240" w:lineRule="auto"/>
+        <w:rPr>
+          <w:rFonts w:ascii="Consolas" w:eastAsia="Times New Roman" w:hAnsi="Consolas" w:cs="Courier New"/>
+          <w:color w:val="24292E"/>
+          <w:sz w:val="20"/>
+          <w:szCs w:val="20"/>
+        </w:rPr>
+      </w:pPr>
+      <w:r>
+        <w:rPr>
+          <w:rFonts w:ascii="Consolas" w:eastAsia="Times New Roman" w:hAnsi="Consolas" w:cs="Courier New"/>
+          <w:color w:val="24292E"/>
+          <w:sz w:val="20"/>
+          <w:szCs w:val="20"/>
+        </w:rPr>
+        <w:t xml:space="preserve">import </w:t>
       </w:r>
       <w:proofErr w:type="spellStart"/>
-      <w:proofErr w:type="gramStart"/>
-      <w:r>
-        <w:rPr>
-          <w:rFonts w:eastAsia="Times New Roman" w:cs="Courier New"/>
-          <w:color w:val="24292E"/>
-        </w:rPr>
-        <w:t>scipy.stats</w:t>
+      <w:r>
+        <w:rPr>
+          <w:rFonts w:ascii="Consolas" w:eastAsia="Times New Roman" w:hAnsi="Consolas" w:cs="Courier New"/>
+          <w:color w:val="24292E"/>
+          <w:sz w:val="20"/>
+          <w:szCs w:val="20"/>
+        </w:rPr>
+        <w:t>pyproj</w:t>
       </w:r>
       <w:proofErr w:type="spellEnd"/>
-      <w:proofErr w:type="gramEnd"/>
-      <w:r>
-        <w:rPr>
-          <w:rFonts w:eastAsia="Times New Roman" w:cs="Courier New"/>
-          <w:color w:val="24292E"/>
-        </w:rPr>
-        <w:t xml:space="preserve"> as stats</w:t>
-      </w:r>
     </w:p>
     <w:p>
       <w:pPr>
         <w:pStyle w:val="ListParagraph"/>
+        <w:numPr>
+          <w:ilvl w:val="0"/>
+          <w:numId w:val="9"/>
+        </w:numPr>
+        <w:shd w:val="clear" w:color="auto" w:fill="F6F8FA"/>
+        <w:tabs>
+          <w:tab w:val="left" w:pos="916"/>
+          <w:tab w:val="left" w:pos="1832"/>
+          <w:tab w:val="left" w:pos="2748"/>
+          <w:tab w:val="left" w:pos="3664"/>
+          <w:tab w:val="left" w:pos="4580"/>
+          <w:tab w:val="left" w:pos="5496"/>
+          <w:tab w:val="left" w:pos="6412"/>
+          <w:tab w:val="left" w:pos="7328"/>
+          <w:tab w:val="left" w:pos="8244"/>
+          <w:tab w:val="left" w:pos="9160"/>
+          <w:tab w:val="left" w:pos="10076"/>
+          <w:tab w:val="left" w:pos="10992"/>
+          <w:tab w:val="left" w:pos="11908"/>
+          <w:tab w:val="left" w:pos="12824"/>
+          <w:tab w:val="left" w:pos="13740"/>
+          <w:tab w:val="left" w:pos="14656"/>
+        </w:tabs>
+        <w:spacing w:after="0" w:line="240" w:lineRule="auto"/>
+        <w:rPr>
+          <w:rFonts w:ascii="Consolas" w:eastAsia="Times New Roman" w:hAnsi="Consolas" w:cs="Courier New"/>
+          <w:color w:val="24292E"/>
+          <w:sz w:val="20"/>
+          <w:szCs w:val="20"/>
+        </w:rPr>
+      </w:pPr>
+      <w:r>
+        <w:rPr>
+          <w:rFonts w:ascii="Consolas" w:eastAsia="Times New Roman" w:hAnsi="Consolas" w:cs="Courier New"/>
+          <w:color w:val="24292E"/>
+          <w:sz w:val="20"/>
+          <w:szCs w:val="20"/>
+        </w:rPr>
+        <w:t>import sys</w:t>
+      </w:r>
+    </w:p>
+    <w:p>
+      <w:pPr>
         <w:shd w:val="clear" w:color="auto" w:fill="FFFFFF"/>
         <w:spacing w:before="360" w:after="240" w:line="240" w:lineRule="auto"/>
         <w:outlineLvl w:val="2"/>
@@ -1157,27 +1239,14 @@
           <w:color w:val="24292E"/>
         </w:rPr>
       </w:pPr>
-    </w:p>
-    <w:p>
-      <w:pPr>
-        <w:shd w:val="clear" w:color="auto" w:fill="FFFFFF"/>
-        <w:spacing w:before="360" w:after="240" w:line="240" w:lineRule="auto"/>
-        <w:outlineLvl w:val="2"/>
+      <w:r>
         <w:rPr>
           <w:rFonts w:eastAsia="Times New Roman" w:cs="Segoe UI"/>
           <w:b/>
           <w:bCs/>
           <w:color w:val="24292E"/>
         </w:rPr>
-      </w:pPr>
-      <w:r>
-        <w:rPr>
-          <w:rFonts w:eastAsia="Times New Roman" w:cs="Segoe UI"/>
-          <w:b/>
-          <w:bCs/>
-          <w:color w:val="24292E"/>
-        </w:rPr>
-        <w:t>API Calls</w:t>
+        <w:t>API Call</w:t>
       </w:r>
     </w:p>
     <w:p>
@@ -1201,86 +1270,39 @@
             <w:color w:val="0366D6"/>
             <w:u w:val="single"/>
           </w:rPr>
-          <w:t>City of Las Angels</w:t>
+          <w:t>City of L</w:t>
         </w:r>
-      </w:hyperlink>
-    </w:p>
-    <w:p>
-      <w:pPr>
-        <w:pStyle w:val="ListParagraph"/>
-        <w:numPr>
-          <w:ilvl w:val="0"/>
-          <w:numId w:val="3"/>
-        </w:numPr>
-        <w:shd w:val="clear" w:color="auto" w:fill="FFFFFF"/>
-        <w:spacing w:after="0" w:line="240" w:lineRule="auto"/>
-        <w:rPr>
-          <w:rFonts w:eastAsia="Times New Roman" w:cs="Segoe UI"/>
-          <w:color w:val="24292E"/>
-        </w:rPr>
-      </w:pPr>
-      <w:hyperlink r:id="rId6" w:history="1">
-        <w:proofErr w:type="spellStart"/>
         <w:r>
           <w:rPr>
             <w:rFonts w:eastAsia="Times New Roman" w:cs="Segoe UI"/>
             <w:color w:val="0366D6"/>
             <w:u w:val="single"/>
           </w:rPr>
-          <w:t>gmaps</w:t>
+          <w:t>o</w:t>
         </w:r>
-        <w:proofErr w:type="spellEnd"/>
-      </w:hyperlink>
-    </w:p>
-    <w:p>
-      <w:pPr>
-        <w:pStyle w:val="ListParagraph"/>
-        <w:numPr>
-          <w:ilvl w:val="0"/>
-          <w:numId w:val="3"/>
-        </w:numPr>
-        <w:shd w:val="clear" w:color="auto" w:fill="FFFFFF"/>
-        <w:spacing w:after="0" w:line="240" w:lineRule="auto"/>
-        <w:rPr>
-          <w:rFonts w:eastAsia="Times New Roman" w:cs="Segoe UI"/>
-          <w:color w:val="24292E"/>
-        </w:rPr>
-      </w:pPr>
-      <w:hyperlink r:id="rId7" w:history="1">
-        <w:proofErr w:type="spellStart"/>
         <w:r>
           <w:rPr>
             <w:rFonts w:eastAsia="Times New Roman" w:cs="Segoe UI"/>
             <w:color w:val="0366D6"/>
             <w:u w:val="single"/>
           </w:rPr>
-          <w:t>Citipy</w:t>
+          <w:t>s Angel</w:t>
         </w:r>
-        <w:proofErr w:type="spellEnd"/>
-      </w:hyperlink>
-    </w:p>
-    <w:p>
-      <w:pPr>
-        <w:pStyle w:val="ListParagraph"/>
-        <w:numPr>
-          <w:ilvl w:val="0"/>
-          <w:numId w:val="3"/>
-        </w:numPr>
-        <w:shd w:val="clear" w:color="auto" w:fill="FFFFFF"/>
-        <w:spacing w:after="0" w:line="240" w:lineRule="auto"/>
-        <w:rPr>
-          <w:rFonts w:eastAsia="Times New Roman" w:cs="Segoe UI"/>
-          <w:color w:val="24292E"/>
-        </w:rPr>
-      </w:pPr>
-      <w:hyperlink r:id="rId8" w:history="1">
         <w:r>
           <w:rPr>
             <w:rFonts w:eastAsia="Times New Roman" w:cs="Segoe UI"/>
             <w:color w:val="0366D6"/>
             <w:u w:val="single"/>
           </w:rPr>
-          <w:t>Google API</w:t>
+          <w:t>e</w:t>
+        </w:r>
+        <w:r>
+          <w:rPr>
+            <w:rFonts w:eastAsia="Times New Roman" w:cs="Segoe UI"/>
+            <w:color w:val="0366D6"/>
+            <w:u w:val="single"/>
+          </w:rPr>
+          <w:t>s</w:t>
         </w:r>
       </w:hyperlink>
     </w:p>
@@ -1299,7 +1321,7 @@
           <w:u w:val="single"/>
         </w:rPr>
       </w:pPr>
-      <w:hyperlink r:id="rId9" w:history="1">
+      <w:hyperlink r:id="rId6" w:history="1">
         <w:r>
           <w:rPr>
             <w:rFonts w:eastAsia="Times New Roman" w:cs="Segoe UI"/>
@@ -1326,16 +1348,6 @@
         <w:spacing w:after="240" w:line="240" w:lineRule="auto"/>
         <w:rPr>
           <w:rFonts w:eastAsia="Times New Roman" w:cs="Segoe UI"/>
-          <w:color w:val="000000" w:themeColor="text1"/>
-        </w:rPr>
-      </w:pPr>
-    </w:p>
-    <w:p>
-      <w:pPr>
-        <w:shd w:val="clear" w:color="auto" w:fill="FFFFFF"/>
-        <w:spacing w:after="240" w:line="240" w:lineRule="auto"/>
-        <w:rPr>
-          <w:rFonts w:eastAsia="Times New Roman" w:cs="Segoe UI"/>
           <w:b/>
           <w:color w:val="24292E"/>
         </w:rPr>
@@ -1346,7 +1358,6 @@
           <w:b/>
           <w:color w:val="24292E"/>
         </w:rPr>
-        <w:lastRenderedPageBreak/>
         <w:t>Methodology:</w:t>
       </w:r>
     </w:p>
@@ -1413,7 +1424,43 @@
           <w:rFonts w:eastAsia="Times New Roman" w:cs="Segoe UI"/>
           <w:color w:val="000000" w:themeColor="text1"/>
         </w:rPr>
-        <w:t>A heat map was plotted to show the exact locations where citations were made.</w:t>
+        <w:lastRenderedPageBreak/>
+        <w:t xml:space="preserve">location and </w:t>
+      </w:r>
+      <w:r>
+        <w:rPr>
+          <w:rFonts w:eastAsia="Times New Roman" w:cs="Segoe UI"/>
+          <w:color w:val="000000" w:themeColor="text1"/>
+        </w:rPr>
+        <w:t>heat map</w:t>
+      </w:r>
+      <w:r>
+        <w:rPr>
+          <w:rFonts w:eastAsia="Times New Roman" w:cs="Segoe UI"/>
+          <w:color w:val="000000" w:themeColor="text1"/>
+        </w:rPr>
+        <w:t>s</w:t>
+      </w:r>
+      <w:r>
+        <w:rPr>
+          <w:rFonts w:eastAsia="Times New Roman" w:cs="Segoe UI"/>
+          <w:color w:val="000000" w:themeColor="text1"/>
+        </w:rPr>
+        <w:t xml:space="preserve"> w</w:t>
+      </w:r>
+      <w:r>
+        <w:rPr>
+          <w:rFonts w:eastAsia="Times New Roman" w:cs="Segoe UI"/>
+          <w:color w:val="000000" w:themeColor="text1"/>
+        </w:rPr>
+        <w:t xml:space="preserve">ere </w:t>
+      </w:r>
+      <w:r>
+        <w:rPr>
+          <w:rFonts w:eastAsia="Times New Roman" w:cs="Segoe UI"/>
+          <w:color w:val="000000" w:themeColor="text1"/>
+        </w:rPr>
+        <w:t>plotted to show the exact locations where citations were made.</w:t>
       </w:r>
     </w:p>
     <w:p>
@@ -1435,23 +1482,28 @@
           <w:rFonts w:eastAsia="Times New Roman" w:cs="Segoe UI"/>
           <w:color w:val="000000" w:themeColor="text1"/>
         </w:rPr>
-        <w:t xml:space="preserve">Separate graphs were created to show the possible correlation between parking citations and the surrounding area. For </w:t>
-      </w:r>
-      <w:proofErr w:type="spellStart"/>
+        <w:t>A s</w:t>
+      </w:r>
       <w:r>
         <w:rPr>
           <w:rFonts w:eastAsia="Times New Roman" w:cs="Segoe UI"/>
           <w:color w:val="000000" w:themeColor="text1"/>
         </w:rPr>
-        <w:t>eg</w:t>
-      </w:r>
-      <w:proofErr w:type="spellEnd"/>
+        <w:t>eparate graph w</w:t>
+      </w:r>
       <w:r>
         <w:rPr>
           <w:rFonts w:eastAsia="Times New Roman" w:cs="Segoe UI"/>
           <w:color w:val="000000" w:themeColor="text1"/>
         </w:rPr>
-        <w:t>:</w:t>
+        <w:t>as</w:t>
+      </w:r>
+      <w:r>
+        <w:rPr>
+          <w:rFonts w:eastAsia="Times New Roman" w:cs="Segoe UI"/>
+          <w:color w:val="000000" w:themeColor="text1"/>
+        </w:rPr>
+        <w:t xml:space="preserve"> created to show the possible correlation between parking citations and the surrounding area. </w:t>
       </w:r>
     </w:p>
     <w:p>
@@ -1473,74 +1525,20 @@
           <w:rFonts w:eastAsia="Times New Roman" w:cs="Segoe UI"/>
           <w:color w:val="000000" w:themeColor="text1"/>
         </w:rPr>
-        <w:t>Dining</w:t>
+        <w:t>Restaurants</w:t>
       </w:r>
     </w:p>
     <w:p>
       <w:pPr>
         <w:pStyle w:val="ListParagraph"/>
-        <w:numPr>
-          <w:ilvl w:val="1"/>
-          <w:numId w:val="6"/>
-        </w:numPr>
         <w:shd w:val="clear" w:color="auto" w:fill="FFFFFF"/>
         <w:spacing w:after="240" w:line="240" w:lineRule="auto"/>
+        <w:ind w:left="1440"/>
         <w:rPr>
           <w:rFonts w:eastAsia="Times New Roman" w:cs="Segoe UI"/>
           <w:color w:val="000000" w:themeColor="text1"/>
         </w:rPr>
       </w:pPr>
-      <w:r>
-        <w:rPr>
-          <w:rFonts w:eastAsia="Times New Roman" w:cs="Segoe UI"/>
-          <w:color w:val="000000" w:themeColor="text1"/>
-        </w:rPr>
-        <w:t>Housing</w:t>
-      </w:r>
-    </w:p>
-    <w:p>
-      <w:pPr>
-        <w:pStyle w:val="ListParagraph"/>
-        <w:numPr>
-          <w:ilvl w:val="1"/>
-          <w:numId w:val="6"/>
-        </w:numPr>
-        <w:shd w:val="clear" w:color="auto" w:fill="FFFFFF"/>
-        <w:spacing w:after="240" w:line="240" w:lineRule="auto"/>
-        <w:rPr>
-          <w:rFonts w:eastAsia="Times New Roman" w:cs="Segoe UI"/>
-          <w:color w:val="000000" w:themeColor="text1"/>
-        </w:rPr>
-      </w:pPr>
-      <w:r>
-        <w:rPr>
-          <w:rFonts w:eastAsia="Times New Roman" w:cs="Segoe UI"/>
-          <w:color w:val="000000" w:themeColor="text1"/>
-        </w:rPr>
-        <w:t>Bar</w:t>
-      </w:r>
-    </w:p>
-    <w:p>
-      <w:pPr>
-        <w:pStyle w:val="ListParagraph"/>
-        <w:numPr>
-          <w:ilvl w:val="1"/>
-          <w:numId w:val="6"/>
-        </w:numPr>
-        <w:shd w:val="clear" w:color="auto" w:fill="FFFFFF"/>
-        <w:spacing w:after="240" w:line="240" w:lineRule="auto"/>
-        <w:rPr>
-          <w:rFonts w:eastAsia="Times New Roman" w:cs="Segoe UI"/>
-          <w:color w:val="000000" w:themeColor="text1"/>
-        </w:rPr>
-      </w:pPr>
-      <w:r>
-        <w:rPr>
-          <w:rFonts w:eastAsia="Times New Roman" w:cs="Segoe UI"/>
-          <w:color w:val="000000" w:themeColor="text1"/>
-        </w:rPr>
-        <w:t>Night Club</w:t>
-      </w:r>
     </w:p>
     <w:p>
       <w:pPr>
@@ -1599,56 +1597,64 @@
       <w:pPr>
         <w:numPr>
           <w:ilvl w:val="0"/>
-          <w:numId w:val="2"/>
+          <w:numId w:val="13"/>
         </w:numPr>
         <w:shd w:val="clear" w:color="auto" w:fill="FFFFFF"/>
-        <w:spacing w:before="100" w:beforeAutospacing="1" w:after="100" w:afterAutospacing="1" w:line="240" w:lineRule="auto"/>
-        <w:rPr>
-          <w:rFonts w:eastAsia="Times New Roman" w:cs="Segoe UI"/>
-          <w:color w:val="24292E"/>
-        </w:rPr>
-      </w:pPr>
-      <w:r>
-        <w:rPr>
-          <w:rFonts w:eastAsia="Times New Roman" w:cs="Segoe UI"/>
-          <w:color w:val="24292E"/>
-        </w:rPr>
-        <w:t>Purpose One</w:t>
-      </w:r>
-      <w:r>
-        <w:rPr>
-          <w:rFonts w:eastAsia="Times New Roman" w:cs="Segoe UI"/>
-          <w:color w:val="24292E"/>
-        </w:rPr>
-        <w:t>:</w:t>
+        <w:spacing w:before="60" w:after="100" w:afterAutospacing="1" w:line="240" w:lineRule="auto"/>
+        <w:rPr>
+          <w:rFonts w:eastAsia="Times New Roman" w:cs="Segoe UI"/>
+          <w:color w:val="24292E"/>
+        </w:rPr>
+      </w:pPr>
+      <w:r>
+        <w:rPr>
+          <w:rFonts w:eastAsia="Times New Roman" w:cs="Segoe UI"/>
+          <w:color w:val="24292E"/>
+        </w:rPr>
+        <w:t>Q1. What is the relationship between the make of vehicle and the number of citations received in the City of Los Angeles between May – July 2018?</w:t>
       </w:r>
     </w:p>
     <w:p>
       <w:pPr>
         <w:numPr>
           <w:ilvl w:val="1"/>
-          <w:numId w:val="2"/>
+          <w:numId w:val="10"/>
         </w:numPr>
         <w:shd w:val="clear" w:color="auto" w:fill="FFFFFF"/>
-        <w:spacing w:before="100" w:beforeAutospacing="1" w:after="100" w:afterAutospacing="1" w:line="240" w:lineRule="auto"/>
-        <w:rPr>
-          <w:rFonts w:eastAsia="Times New Roman" w:cs="Segoe UI"/>
-          <w:color w:val="24292E"/>
-        </w:rPr>
-      </w:pPr>
-      <w:r>
-        <w:rPr>
-          <w:rFonts w:eastAsia="Times New Roman" w:cs="Segoe UI"/>
-          <w:color w:val="24292E"/>
-        </w:rPr>
-        <w:t>Null hypothesis: there is no significant relationship between the make of vehicles and the number of citations.</w:t>
+        <w:spacing w:before="60" w:after="100" w:afterAutospacing="1" w:line="240" w:lineRule="auto"/>
+        <w:rPr>
+          <w:rFonts w:eastAsia="Times New Roman" w:cs="Segoe UI"/>
+          <w:color w:val="24292E"/>
+        </w:rPr>
+      </w:pPr>
+      <w:r>
+        <w:rPr>
+          <w:rFonts w:eastAsia="Times New Roman" w:cs="Segoe UI"/>
+          <w:color w:val="24292E"/>
+        </w:rPr>
+        <w:t>H</w:t>
+      </w:r>
+      <w:r>
+        <w:rPr>
+          <w:rFonts w:eastAsia="Times New Roman" w:cs="Segoe UI"/>
+          <w:color w:val="24292E"/>
+          <w:vertAlign w:val="subscript"/>
+        </w:rPr>
+        <w:t>o</w:t>
+      </w:r>
+      <w:r>
+        <w:rPr>
+          <w:rFonts w:eastAsia="Times New Roman" w:cs="Segoe UI"/>
+          <w:color w:val="24292E"/>
+        </w:rPr>
+        <w:t>: there is no significant relationship between the make of vehicles and the number of citations.</w:t>
       </w:r>
     </w:p>
     <w:p>
       <w:pPr>
         <w:numPr>
           <w:ilvl w:val="1"/>
-          <w:numId w:val="2"/>
+          <w:numId w:val="10"/>
         </w:numPr>
         <w:shd w:val="clear" w:color="auto" w:fill="FFFFFF"/>
         <w:spacing w:before="60" w:after="100" w:afterAutospacing="1" w:line="240" w:lineRule="auto"/>
@@ -1662,14 +1668,29 @@
           <w:rFonts w:eastAsia="Times New Roman" w:cs="Segoe UI"/>
           <w:color w:val="24292E"/>
         </w:rPr>
-        <w:t>Alternate hypothesis: there is a significant relationship between the make of vehicles and the number of citations.</w:t>
+        <w:t>H</w:t>
+      </w:r>
+      <w:r>
+        <w:rPr>
+          <w:rFonts w:eastAsia="Times New Roman" w:cs="Segoe UI"/>
+          <w:color w:val="24292E"/>
+          <w:vertAlign w:val="subscript"/>
+        </w:rPr>
+        <w:t>a</w:t>
+      </w:r>
+      <w:r>
+        <w:rPr>
+          <w:rFonts w:eastAsia="Times New Roman" w:cs="Segoe UI"/>
+          <w:color w:val="24292E"/>
+        </w:rPr>
+        <w:t>: there is a significant relationship between the make of vehicles and the number of citations</w:t>
       </w:r>
     </w:p>
     <w:p>
       <w:pPr>
         <w:numPr>
           <w:ilvl w:val="0"/>
-          <w:numId w:val="2"/>
+          <w:numId w:val="12"/>
         </w:numPr>
         <w:shd w:val="clear" w:color="auto" w:fill="FFFFFF"/>
         <w:spacing w:before="60" w:after="100" w:afterAutospacing="1" w:line="240" w:lineRule="auto"/>
@@ -1683,56 +1704,66 @@
           <w:rFonts w:eastAsia="Times New Roman" w:cs="Segoe UI"/>
           <w:color w:val="24292E"/>
         </w:rPr>
-        <w:t>Purpose Two</w:t>
-      </w:r>
-      <w:r>
-        <w:rPr>
-          <w:rFonts w:eastAsia="Times New Roman" w:cs="Segoe UI"/>
-          <w:color w:val="24292E"/>
-        </w:rPr>
-        <w:t>:</w:t>
-      </w:r>
-    </w:p>
-    <w:p>
-      <w:pPr>
+        <w:t>Q2. What is the relationship between the make of vehicles and the number of citations    received in the e City of Los Angeles between May – July 2018?</w:t>
+      </w:r>
+    </w:p>
+    <w:p>
+      <w:pPr>
+        <w:pStyle w:val="ListParagraph"/>
         <w:numPr>
           <w:ilvl w:val="1"/>
-          <w:numId w:val="2"/>
+          <w:numId w:val="10"/>
         </w:numPr>
         <w:shd w:val="clear" w:color="auto" w:fill="FFFFFF"/>
-        <w:spacing w:before="100" w:beforeAutospacing="1" w:after="100" w:afterAutospacing="1" w:line="240" w:lineRule="auto"/>
-        <w:rPr>
-          <w:rFonts w:eastAsia="Times New Roman" w:cs="Segoe UI"/>
-          <w:color w:val="24292E"/>
-        </w:rPr>
-      </w:pPr>
-      <w:r>
-        <w:rPr>
-          <w:rFonts w:eastAsia="Times New Roman" w:cs="Segoe UI"/>
-          <w:color w:val="24292E"/>
-        </w:rPr>
-        <w:t xml:space="preserve">  Null Hypotheses: there is no significant relationship between color of vehicle</w:t>
-      </w:r>
-      <w:r>
-        <w:rPr>
-          <w:rFonts w:eastAsia="Times New Roman" w:cs="Segoe UI"/>
-          <w:color w:val="24292E"/>
-        </w:rPr>
-        <w:t>s</w:t>
-      </w:r>
-      <w:r>
-        <w:rPr>
-          <w:rFonts w:eastAsia="Times New Roman" w:cs="Segoe UI"/>
-          <w:color w:val="24292E"/>
-        </w:rPr>
-        <w:t xml:space="preserve"> and the number of parking citations.</w:t>
-      </w:r>
-    </w:p>
-    <w:p>
-      <w:pPr>
+        <w:spacing w:before="60" w:after="100" w:afterAutospacing="1" w:line="240" w:lineRule="auto"/>
+        <w:rPr>
+          <w:rFonts w:eastAsia="Times New Roman" w:cs="Segoe UI"/>
+          <w:color w:val="24292E"/>
+        </w:rPr>
+      </w:pPr>
+      <w:r>
+        <w:rPr>
+          <w:rFonts w:eastAsia="Times New Roman" w:cs="Segoe UI"/>
+          <w:color w:val="24292E"/>
+        </w:rPr>
+        <w:t>H</w:t>
+      </w:r>
+      <w:r>
+        <w:rPr>
+          <w:rFonts w:eastAsia="Times New Roman" w:cs="Segoe UI"/>
+          <w:color w:val="24292E"/>
+          <w:vertAlign w:val="subscript"/>
+        </w:rPr>
+        <w:t>o</w:t>
+      </w:r>
+      <w:r>
+        <w:rPr>
+          <w:rFonts w:eastAsia="Times New Roman" w:cs="Segoe UI"/>
+          <w:color w:val="24292E"/>
+        </w:rPr>
+        <w:t xml:space="preserve">:  there is no significant relationship between color of vehicles and the number of </w:t>
+      </w:r>
+      <w:r>
+        <w:rPr>
+          <w:rFonts w:eastAsia="Times New Roman" w:cs="Segoe UI"/>
+          <w:color w:val="24292E"/>
+        </w:rPr>
+        <w:t>parking citations</w:t>
+      </w:r>
+      <w:r>
+        <w:rPr>
+          <w:rFonts w:eastAsia="Times New Roman" w:cs="Segoe UI"/>
+          <w:color w:val="24292E"/>
+        </w:rPr>
+        <w:t>.</w:t>
+      </w:r>
+    </w:p>
+    <w:p>
+      <w:pPr>
+        <w:pStyle w:val="ListParagraph"/>
         <w:numPr>
           <w:ilvl w:val="1"/>
-          <w:numId w:val="2"/>
+          <w:numId w:val="10"/>
         </w:numPr>
         <w:shd w:val="clear" w:color="auto" w:fill="FFFFFF"/>
         <w:spacing w:before="60" w:after="100" w:afterAutospacing="1" w:line="240" w:lineRule="auto"/>
@@ -1746,28 +1777,29 @@
           <w:rFonts w:eastAsia="Times New Roman" w:cs="Segoe UI"/>
           <w:color w:val="24292E"/>
         </w:rPr>
-        <w:t>Alternate hypothesis: there is a significant relationship between color of vehicle</w:t>
-      </w:r>
-      <w:r>
-        <w:rPr>
-          <w:rFonts w:eastAsia="Times New Roman" w:cs="Segoe UI"/>
-          <w:color w:val="24292E"/>
-        </w:rPr>
-        <w:t>s</w:t>
-      </w:r>
-      <w:r>
-        <w:rPr>
-          <w:rFonts w:eastAsia="Times New Roman" w:cs="Segoe UI"/>
-          <w:color w:val="24292E"/>
-        </w:rPr>
-        <w:t xml:space="preserve"> and the number of parking citations.</w:t>
+        <w:t>H</w:t>
+      </w:r>
+      <w:r>
+        <w:rPr>
+          <w:rFonts w:eastAsia="Times New Roman" w:cs="Segoe UI"/>
+          <w:color w:val="24292E"/>
+          <w:vertAlign w:val="subscript"/>
+        </w:rPr>
+        <w:t>a</w:t>
+      </w:r>
+      <w:r>
+        <w:rPr>
+          <w:rFonts w:eastAsia="Times New Roman" w:cs="Segoe UI"/>
+          <w:color w:val="24292E"/>
+        </w:rPr>
+        <w:t>: there is a significant relationship between color of vehicles and the number of parking citations.</w:t>
       </w:r>
     </w:p>
     <w:p>
       <w:pPr>
         <w:numPr>
           <w:ilvl w:val="0"/>
-          <w:numId w:val="2"/>
+          <w:numId w:val="11"/>
         </w:numPr>
         <w:shd w:val="clear" w:color="auto" w:fill="FFFFFF"/>
         <w:spacing w:before="60" w:after="100" w:afterAutospacing="1" w:line="240" w:lineRule="auto"/>
@@ -1781,14 +1813,15 @@
           <w:rFonts w:eastAsia="Times New Roman" w:cs="Segoe UI"/>
           <w:color w:val="24292E"/>
         </w:rPr>
-        <w:t>Purpose Three</w:t>
-      </w:r>
-    </w:p>
-    <w:p>
-      <w:pPr>
+        <w:t xml:space="preserve">Q3. Are the means of the citations received of two groups of vehicles different (independent)? </w:t>
+      </w:r>
+    </w:p>
+    <w:p>
+      <w:pPr>
+        <w:pStyle w:val="ListParagraph"/>
         <w:numPr>
           <w:ilvl w:val="1"/>
-          <w:numId w:val="2"/>
+          <w:numId w:val="11"/>
         </w:numPr>
         <w:shd w:val="clear" w:color="auto" w:fill="FFFFFF"/>
         <w:spacing w:before="60" w:after="100" w:afterAutospacing="1" w:line="240" w:lineRule="auto"/>
@@ -1802,14 +1835,30 @@
           <w:rFonts w:eastAsia="Times New Roman" w:cs="Segoe UI"/>
           <w:color w:val="24292E"/>
         </w:rPr>
-        <w:t xml:space="preserve">Null Hypotheses: there is no significant relationship between the means of the two samples. </w:t>
-      </w:r>
-    </w:p>
-    <w:p>
-      <w:pPr>
+        <w:t>H</w:t>
+      </w:r>
+      <w:r>
+        <w:rPr>
+          <w:rFonts w:eastAsia="Times New Roman" w:cs="Segoe UI"/>
+          <w:color w:val="24292E"/>
+          <w:vertAlign w:val="subscript"/>
+        </w:rPr>
+        <w:t>o</w:t>
+      </w:r>
+      <w:r>
+        <w:rPr>
+          <w:rFonts w:eastAsia="Times New Roman" w:cs="Segoe UI"/>
+          <w:color w:val="24292E"/>
+        </w:rPr>
+        <w:t xml:space="preserve">:  there is no significant relationship between the means of the two groups. </w:t>
+      </w:r>
+    </w:p>
+    <w:p>
+      <w:pPr>
+        <w:pStyle w:val="ListParagraph"/>
         <w:numPr>
           <w:ilvl w:val="1"/>
-          <w:numId w:val="2"/>
+          <w:numId w:val="11"/>
         </w:numPr>
         <w:shd w:val="clear" w:color="auto" w:fill="FFFFFF"/>
         <w:spacing w:before="60" w:after="100" w:afterAutospacing="1" w:line="240" w:lineRule="auto"/>
@@ -1823,7 +1872,22 @@
           <w:rFonts w:eastAsia="Times New Roman" w:cs="Segoe UI"/>
           <w:color w:val="24292E"/>
         </w:rPr>
-        <w:t xml:space="preserve">Alternate Hypotheses: there is no significant relationship between the means of the two samples. </w:t>
+        <w:t>H</w:t>
+      </w:r>
+      <w:r>
+        <w:rPr>
+          <w:rFonts w:eastAsia="Times New Roman" w:cs="Segoe UI"/>
+          <w:color w:val="24292E"/>
+          <w:vertAlign w:val="subscript"/>
+        </w:rPr>
+        <w:t>a</w:t>
+      </w:r>
+      <w:r>
+        <w:rPr>
+          <w:rFonts w:eastAsia="Times New Roman" w:cs="Segoe UI"/>
+          <w:color w:val="24292E"/>
+        </w:rPr>
+        <w:t xml:space="preserve">: Alternate Hypotheses: there is no significant relationship between the means of the two groups. </w:t>
       </w:r>
     </w:p>
     <w:p>
@@ -1832,66 +1896,6 @@
         <w:spacing w:before="60" w:after="100" w:afterAutospacing="1" w:line="240" w:lineRule="auto"/>
         <w:rPr>
           <w:rFonts w:eastAsia="Times New Roman" w:cs="Segoe UI"/>
-          <w:color w:val="24292E"/>
-        </w:rPr>
-      </w:pPr>
-    </w:p>
-    <w:p>
-      <w:pPr>
-        <w:shd w:val="clear" w:color="auto" w:fill="FFFFFF"/>
-        <w:spacing w:before="60" w:after="100" w:afterAutospacing="1" w:line="240" w:lineRule="auto"/>
-        <w:rPr>
-          <w:rFonts w:eastAsia="Times New Roman" w:cs="Segoe UI"/>
-          <w:color w:val="24292E"/>
-        </w:rPr>
-      </w:pPr>
-    </w:p>
-    <w:p>
-      <w:pPr>
-        <w:shd w:val="clear" w:color="auto" w:fill="FFFFFF"/>
-        <w:spacing w:before="60" w:after="100" w:afterAutospacing="1" w:line="240" w:lineRule="auto"/>
-        <w:rPr>
-          <w:rFonts w:eastAsia="Times New Roman" w:cs="Segoe UI"/>
-          <w:color w:val="24292E"/>
-        </w:rPr>
-      </w:pPr>
-    </w:p>
-    <w:p>
-      <w:pPr>
-        <w:shd w:val="clear" w:color="auto" w:fill="FFFFFF"/>
-        <w:spacing w:before="60" w:after="100" w:afterAutospacing="1" w:line="240" w:lineRule="auto"/>
-        <w:rPr>
-          <w:rFonts w:eastAsia="Times New Roman" w:cs="Segoe UI"/>
-          <w:color w:val="24292E"/>
-        </w:rPr>
-      </w:pPr>
-    </w:p>
-    <w:p>
-      <w:pPr>
-        <w:shd w:val="clear" w:color="auto" w:fill="FFFFFF"/>
-        <w:spacing w:before="60" w:after="100" w:afterAutospacing="1" w:line="240" w:lineRule="auto"/>
-        <w:rPr>
-          <w:rFonts w:eastAsia="Times New Roman" w:cs="Segoe UI"/>
-          <w:color w:val="24292E"/>
-        </w:rPr>
-      </w:pPr>
-    </w:p>
-    <w:p>
-      <w:pPr>
-        <w:shd w:val="clear" w:color="auto" w:fill="FFFFFF"/>
-        <w:spacing w:before="60" w:after="100" w:afterAutospacing="1" w:line="240" w:lineRule="auto"/>
-        <w:rPr>
-          <w:rFonts w:eastAsia="Times New Roman" w:cs="Segoe UI"/>
-          <w:color w:val="24292E"/>
-        </w:rPr>
-      </w:pPr>
-    </w:p>
-    <w:p>
-      <w:pPr>
-        <w:shd w:val="clear" w:color="auto" w:fill="FFFFFF"/>
-        <w:spacing w:before="60" w:after="100" w:afterAutospacing="1" w:line="240" w:lineRule="auto"/>
-        <w:rPr>
-          <w:rFonts w:eastAsia="Times New Roman" w:cs="Segoe UI"/>
           <w:b/>
           <w:color w:val="24292E"/>
         </w:rPr>
@@ -1902,7 +1906,6 @@
           <w:b/>
           <w:color w:val="24292E"/>
         </w:rPr>
-        <w:lastRenderedPageBreak/>
         <w:t>Findings</w:t>
       </w:r>
       <w:r>
@@ -2030,10 +2033,6 @@
     <w:p>
       <w:pPr>
         <w:pStyle w:val="ListParagraph"/>
-        <w:numPr>
-          <w:ilvl w:val="0"/>
-          <w:numId w:val="5"/>
-        </w:numPr>
         <w:shd w:val="clear" w:color="auto" w:fill="FFFFFF"/>
         <w:spacing w:before="60" w:after="100" w:afterAutospacing="1" w:line="240" w:lineRule="auto"/>
         <w:rPr>
@@ -2041,104 +2040,6 @@
           <w:color w:val="24292E"/>
         </w:rPr>
       </w:pPr>
-      <w:r>
-        <w:rPr>
-          <w:rFonts w:eastAsia="Times New Roman" w:cs="Segoe UI"/>
-          <w:color w:val="24292E"/>
-        </w:rPr>
-        <w:t>W</w:t>
-      </w:r>
-      <w:r>
-        <w:rPr>
-          <w:rFonts w:eastAsia="Times New Roman" w:cs="Segoe UI"/>
-          <w:color w:val="24292E"/>
-        </w:rPr>
-        <w:t xml:space="preserve">hite </w:t>
-      </w:r>
-      <w:r>
-        <w:rPr>
-          <w:rFonts w:eastAsia="Times New Roman" w:cs="Segoe UI"/>
-          <w:color w:val="24292E"/>
-        </w:rPr>
-        <w:t>colored vehicles</w:t>
-      </w:r>
-      <w:r>
-        <w:rPr>
-          <w:rFonts w:eastAsia="Times New Roman" w:cs="Segoe UI"/>
-          <w:color w:val="24292E"/>
-        </w:rPr>
-        <w:t xml:space="preserve"> </w:t>
-      </w:r>
-      <w:r>
-        <w:rPr>
-          <w:rFonts w:eastAsia="Times New Roman" w:cs="Segoe UI"/>
-          <w:color w:val="24292E"/>
-        </w:rPr>
-        <w:t>received the most citations</w:t>
-      </w:r>
-      <w:r>
-        <w:rPr>
-          <w:rFonts w:eastAsia="Times New Roman" w:cs="Segoe UI"/>
-          <w:color w:val="24292E"/>
-        </w:rPr>
-        <w:t xml:space="preserve"> followe</w:t>
-      </w:r>
-      <w:r>
-        <w:rPr>
-          <w:rFonts w:eastAsia="Times New Roman" w:cs="Segoe UI"/>
-          <w:color w:val="24292E"/>
-        </w:rPr>
-        <w:t>d very closely</w:t>
-      </w:r>
-      <w:r>
-        <w:rPr>
-          <w:rFonts w:eastAsia="Times New Roman" w:cs="Segoe UI"/>
-          <w:color w:val="24292E"/>
-        </w:rPr>
-        <w:t xml:space="preserve"> by black and gray </w:t>
-      </w:r>
-      <w:r>
-        <w:rPr>
-          <w:rFonts w:eastAsia="Times New Roman" w:cs="Segoe UI"/>
-          <w:color w:val="24292E"/>
-        </w:rPr>
-        <w:t>colored vehicle</w:t>
-      </w:r>
-      <w:r>
-        <w:rPr>
-          <w:rFonts w:eastAsia="Times New Roman" w:cs="Segoe UI"/>
-          <w:color w:val="24292E"/>
-        </w:rPr>
-        <w:t>s</w:t>
-      </w:r>
-      <w:r>
-        <w:rPr>
-          <w:rFonts w:eastAsia="Times New Roman" w:cs="Segoe UI"/>
-          <w:color w:val="24292E"/>
-        </w:rPr>
-        <w:t xml:space="preserve">. Silver ranked at no.4 and </w:t>
-      </w:r>
-      <w:r>
-        <w:rPr>
-          <w:rFonts w:eastAsia="Times New Roman" w:cs="Segoe UI"/>
-          <w:color w:val="24292E"/>
-        </w:rPr>
-        <w:t xml:space="preserve">blue </w:t>
-      </w:r>
-      <w:r>
-        <w:rPr>
-          <w:rFonts w:eastAsia="Times New Roman" w:cs="Segoe UI"/>
-          <w:color w:val="24292E"/>
-        </w:rPr>
-        <w:t>ranked no. 5</w:t>
-      </w:r>
-      <w:r>
-        <w:rPr>
-          <w:rFonts w:eastAsia="Times New Roman" w:cs="Segoe UI"/>
-          <w:color w:val="24292E"/>
-        </w:rPr>
-        <w:t xml:space="preserve">. </w:t>
-      </w:r>
     </w:p>
     <w:p>
       <w:pPr>
@@ -2159,7 +2060,145 @@
           <w:rFonts w:eastAsia="Times New Roman" w:cs="Segoe UI"/>
           <w:color w:val="24292E"/>
         </w:rPr>
-        <w:t>While comparing the top 25 list of vehicle makes that received citations to the top 25 list of vehicles registered with the DMV, there were 23 vehicles that fell under both. This shows that if we take count only, it could probably be because there were more vehicles of that make.</w:t>
+        <w:t>W</w:t>
+      </w:r>
+      <w:r>
+        <w:rPr>
+          <w:rFonts w:eastAsia="Times New Roman" w:cs="Segoe UI"/>
+          <w:color w:val="24292E"/>
+        </w:rPr>
+        <w:t xml:space="preserve">hite </w:t>
+      </w:r>
+      <w:r>
+        <w:rPr>
+          <w:rFonts w:eastAsia="Times New Roman" w:cs="Segoe UI"/>
+          <w:color w:val="24292E"/>
+        </w:rPr>
+        <w:t>colored vehicles</w:t>
+      </w:r>
+      <w:r>
+        <w:rPr>
+          <w:rFonts w:eastAsia="Times New Roman" w:cs="Segoe UI"/>
+          <w:color w:val="24292E"/>
+        </w:rPr>
+        <w:t xml:space="preserve"> </w:t>
+      </w:r>
+      <w:r>
+        <w:rPr>
+          <w:rFonts w:eastAsia="Times New Roman" w:cs="Segoe UI"/>
+          <w:color w:val="24292E"/>
+        </w:rPr>
+        <w:t>received the most citations</w:t>
+      </w:r>
+      <w:r>
+        <w:rPr>
+          <w:rFonts w:eastAsia="Times New Roman" w:cs="Segoe UI"/>
+          <w:color w:val="24292E"/>
+        </w:rPr>
+        <w:t xml:space="preserve"> followe</w:t>
+      </w:r>
+      <w:r>
+        <w:rPr>
+          <w:rFonts w:eastAsia="Times New Roman" w:cs="Segoe UI"/>
+          <w:color w:val="24292E"/>
+        </w:rPr>
+        <w:t>d very closely</w:t>
+      </w:r>
+      <w:r>
+        <w:rPr>
+          <w:rFonts w:eastAsia="Times New Roman" w:cs="Segoe UI"/>
+          <w:color w:val="24292E"/>
+        </w:rPr>
+        <w:t xml:space="preserve"> by black and gray </w:t>
+      </w:r>
+      <w:r>
+        <w:rPr>
+          <w:rFonts w:eastAsia="Times New Roman" w:cs="Segoe UI"/>
+          <w:color w:val="24292E"/>
+        </w:rPr>
+        <w:t>colored vehicle</w:t>
+      </w:r>
+      <w:r>
+        <w:rPr>
+          <w:rFonts w:eastAsia="Times New Roman" w:cs="Segoe UI"/>
+          <w:color w:val="24292E"/>
+        </w:rPr>
+        <w:t>s</w:t>
+      </w:r>
+      <w:r>
+        <w:rPr>
+          <w:rFonts w:eastAsia="Times New Roman" w:cs="Segoe UI"/>
+          <w:color w:val="24292E"/>
+        </w:rPr>
+        <w:t xml:space="preserve">. Silver ranked at no.4 and </w:t>
+      </w:r>
+      <w:r>
+        <w:rPr>
+          <w:rFonts w:eastAsia="Times New Roman" w:cs="Segoe UI"/>
+          <w:color w:val="24292E"/>
+        </w:rPr>
+        <w:t xml:space="preserve">blue </w:t>
+      </w:r>
+      <w:r>
+        <w:rPr>
+          <w:rFonts w:eastAsia="Times New Roman" w:cs="Segoe UI"/>
+          <w:color w:val="24292E"/>
+        </w:rPr>
+        <w:t>ranked no. 5</w:t>
+      </w:r>
+      <w:r>
+        <w:rPr>
+          <w:rFonts w:eastAsia="Times New Roman" w:cs="Segoe UI"/>
+          <w:color w:val="24292E"/>
+        </w:rPr>
+        <w:t xml:space="preserve">. </w:t>
+      </w:r>
+    </w:p>
+    <w:p>
+      <w:pPr>
+        <w:pStyle w:val="ListParagraph"/>
+        <w:shd w:val="clear" w:color="auto" w:fill="FFFFFF"/>
+        <w:spacing w:before="60" w:after="100" w:afterAutospacing="1" w:line="240" w:lineRule="auto"/>
+        <w:rPr>
+          <w:rFonts w:eastAsia="Times New Roman" w:cs="Segoe UI"/>
+          <w:color w:val="24292E"/>
+        </w:rPr>
+      </w:pPr>
+    </w:p>
+    <w:p>
+      <w:pPr>
+        <w:pStyle w:val="ListParagraph"/>
+        <w:numPr>
+          <w:ilvl w:val="0"/>
+          <w:numId w:val="5"/>
+        </w:numPr>
+        <w:shd w:val="clear" w:color="auto" w:fill="FFFFFF"/>
+        <w:spacing w:before="60" w:after="100" w:afterAutospacing="1" w:line="240" w:lineRule="auto"/>
+        <w:rPr>
+          <w:rFonts w:eastAsia="Times New Roman" w:cs="Segoe UI"/>
+          <w:color w:val="24292E"/>
+        </w:rPr>
+      </w:pPr>
+      <w:r>
+        <w:rPr>
+          <w:rFonts w:eastAsia="Times New Roman" w:cs="Segoe UI"/>
+          <w:color w:val="24292E"/>
+        </w:rPr>
+        <w:t xml:space="preserve">While comparing the top 25 list of vehicle makes that received citations to the top 25 list of vehicles registered with the DMV, there were 23 vehicles that </w:t>
+      </w:r>
+      <w:r>
+        <w:rPr>
+          <w:rFonts w:eastAsia="Times New Roman" w:cs="Segoe UI"/>
+          <w:color w:val="24292E"/>
+        </w:rPr>
+        <w:t>were common in</w:t>
+      </w:r>
+      <w:r>
+        <w:rPr>
+          <w:rFonts w:eastAsia="Times New Roman" w:cs="Segoe UI"/>
+          <w:color w:val="24292E"/>
+        </w:rPr>
+        <w:t xml:space="preserve"> both. This shows that if we take count only, it could probably be because there were more vehicles of that make.</w:t>
       </w:r>
     </w:p>
     <w:p>
@@ -2185,64 +2224,108 @@
       <w:r>
         <w:rPr>
           <w:rFonts w:eastAsia="Times New Roman" w:cs="Segoe UI"/>
+          <w:color w:val="24292E"/>
+        </w:rPr>
+        <w:t>level</w:t>
+      </w:r>
+      <w:r>
+        <w:rPr>
+          <w:rFonts w:eastAsia="Times New Roman" w:cs="Segoe UI"/>
+          <w:color w:val="24292E"/>
+        </w:rPr>
+        <w:t xml:space="preserve"> of 95% exceeds the CV of 7.8114. We, therefore, conclude that th</w:t>
+      </w:r>
+      <w:r>
+        <w:rPr>
+          <w:rFonts w:eastAsia="Times New Roman" w:cs="Segoe UI"/>
+          <w:color w:val="24292E"/>
+        </w:rPr>
+        <w:t>e</w:t>
+      </w:r>
+      <w:r>
+        <w:rPr>
+          <w:rFonts w:eastAsia="Times New Roman" w:cs="Segoe UI"/>
+          <w:color w:val="24292E"/>
+        </w:rPr>
+        <w:t xml:space="preserve"> difference between the two groups is statistically significant. Also, </w:t>
+      </w:r>
+      <w:r>
+        <w:rPr>
+          <w:rFonts w:eastAsia="Times New Roman" w:cs="Segoe UI"/>
+          <w:color w:val="24292E"/>
+        </w:rPr>
+        <w:lastRenderedPageBreak/>
+        <w:t>the p-</w:t>
+      </w:r>
+      <w:r>
+        <w:rPr>
+          <w:rFonts w:eastAsia="Times New Roman" w:cs="Segoe UI"/>
+          <w:color w:val="24292E"/>
+        </w:rPr>
+        <w:t>value</w:t>
+      </w:r>
+      <w:r>
+        <w:rPr>
+          <w:rFonts w:eastAsia="Times New Roman" w:cs="Segoe UI"/>
+          <w:color w:val="24292E"/>
+        </w:rPr>
+        <w:t xml:space="preserve"> was zero</w:t>
+      </w:r>
+      <w:r>
+        <w:rPr>
+          <w:rFonts w:eastAsia="Times New Roman" w:cs="Segoe UI"/>
+          <w:color w:val="24292E"/>
+        </w:rPr>
+        <w:t>, which</w:t>
+      </w:r>
+      <w:r>
+        <w:rPr>
+          <w:rFonts w:eastAsia="Times New Roman" w:cs="Segoe UI"/>
+          <w:color w:val="24292E"/>
+        </w:rPr>
+        <w:t xml:space="preserve"> indicates that the null hypothesis is false. We rejected the null hypothesis.</w:t>
+      </w:r>
+    </w:p>
+    <w:p>
+      <w:pPr>
+        <w:pStyle w:val="ListParagraph"/>
+        <w:shd w:val="clear" w:color="auto" w:fill="FFFFFF"/>
+        <w:spacing w:after="240" w:line="240" w:lineRule="auto"/>
+        <w:rPr>
+          <w:rFonts w:eastAsia="Times New Roman" w:cs="Segoe UI"/>
+          <w:color w:val="24292E"/>
+        </w:rPr>
+      </w:pPr>
+    </w:p>
+    <w:p>
+      <w:pPr>
+        <w:shd w:val="clear" w:color="auto" w:fill="FFFFFF"/>
+        <w:spacing w:after="240" w:line="240" w:lineRule="auto"/>
+        <w:rPr>
+          <w:rFonts w:eastAsia="Times New Roman" w:cs="Segoe UI"/>
           <w:b/>
           <w:color w:val="24292E"/>
         </w:rPr>
-        <w:t>level</w:t>
-      </w:r>
-      <w:r>
-        <w:rPr>
-          <w:rFonts w:eastAsia="Times New Roman" w:cs="Segoe UI"/>
-          <w:color w:val="24292E"/>
-        </w:rPr>
-        <w:t xml:space="preserve"> of 95% exceeds the CV of 7.8114. We, therefore, conclude that th</w:t>
-      </w:r>
-      <w:r>
-        <w:rPr>
-          <w:rFonts w:eastAsia="Times New Roman" w:cs="Segoe UI"/>
-          <w:color w:val="24292E"/>
-        </w:rPr>
-        <w:t>e</w:t>
-      </w:r>
-      <w:r>
-        <w:rPr>
-          <w:rFonts w:eastAsia="Times New Roman" w:cs="Segoe UI"/>
-          <w:color w:val="24292E"/>
-        </w:rPr>
-        <w:t xml:space="preserve"> difference between the two groups is statistically significant. Also, the p-</w:t>
-      </w:r>
-      <w:r>
-        <w:rPr>
-          <w:rFonts w:eastAsia="Times New Roman" w:cs="Segoe UI"/>
-          <w:color w:val="24292E"/>
-        </w:rPr>
-        <w:t>value</w:t>
-      </w:r>
-      <w:r>
-        <w:rPr>
-          <w:rFonts w:eastAsia="Times New Roman" w:cs="Segoe UI"/>
-          <w:color w:val="24292E"/>
-        </w:rPr>
-        <w:t xml:space="preserve"> was zero</w:t>
-      </w:r>
-      <w:r>
-        <w:rPr>
-          <w:rFonts w:eastAsia="Times New Roman" w:cs="Segoe UI"/>
-          <w:color w:val="24292E"/>
-        </w:rPr>
-        <w:t>, which</w:t>
-      </w:r>
-      <w:r>
-        <w:rPr>
-          <w:rFonts w:eastAsia="Times New Roman" w:cs="Segoe UI"/>
-          <w:color w:val="24292E"/>
-        </w:rPr>
-        <w:t xml:space="preserve"> indicates that the null hypothesis is false. We rejected the null hypothesis.</w:t>
-      </w:r>
-    </w:p>
-    <w:p>
-      <w:pPr>
-        <w:pStyle w:val="ListParagraph"/>
+      </w:pPr>
+      <w:r>
+        <w:rPr>
+          <w:rFonts w:eastAsia="Times New Roman" w:cs="Segoe UI"/>
+          <w:b/>
+          <w:color w:val="24292E"/>
+        </w:rPr>
+        <w:t>Limitations of data and analysis</w:t>
+      </w:r>
+      <w:r>
+        <w:rPr>
+          <w:rFonts w:eastAsia="Times New Roman" w:cs="Segoe UI"/>
+          <w:b/>
+          <w:color w:val="24292E"/>
+        </w:rPr>
+        <w:t>:</w:t>
+      </w:r>
+    </w:p>
+    <w:p>
+      <w:pPr>
         <w:shd w:val="clear" w:color="auto" w:fill="FFFFFF"/>
         <w:spacing w:after="240" w:line="240" w:lineRule="auto"/>
         <w:rPr>
@@ -2250,205 +2333,53 @@
           <w:color w:val="24292E"/>
         </w:rPr>
       </w:pPr>
+      <w:r>
+        <w:rPr>
+          <w:rFonts w:eastAsia="Times New Roman" w:cs="Segoe UI"/>
+          <w:color w:val="24292E"/>
+        </w:rPr>
+        <w:t>The data set was very big and t</w:t>
+      </w:r>
+      <w:r>
+        <w:rPr>
+          <w:rFonts w:eastAsia="Times New Roman" w:cs="Segoe UI"/>
+          <w:color w:val="24292E"/>
+        </w:rPr>
+        <w:t xml:space="preserve">he most recent data available was </w:t>
+      </w:r>
+      <w:r>
+        <w:rPr>
+          <w:rFonts w:eastAsia="Times New Roman" w:cs="Segoe UI"/>
+          <w:color w:val="24292E"/>
+        </w:rPr>
+        <w:t>up to</w:t>
+      </w:r>
+      <w:r>
+        <w:rPr>
+          <w:rFonts w:eastAsia="Times New Roman" w:cs="Segoe UI"/>
+          <w:color w:val="24292E"/>
+        </w:rPr>
+        <w:t xml:space="preserve"> July 2018. </w:t>
+      </w:r>
+      <w:r>
+        <w:rPr>
+          <w:rFonts w:eastAsia="Times New Roman" w:cs="Segoe UI"/>
+          <w:color w:val="24292E"/>
+        </w:rPr>
+        <w:t>For this reason, we only looked at three-month data from May to July 2018. This limited us in looking for seasonality for months during which the citations peaked.</w:t>
+      </w:r>
+      <w:r>
+        <w:rPr>
+          <w:rFonts w:eastAsia="Times New Roman" w:cs="Segoe UI"/>
+          <w:color w:val="24292E"/>
+        </w:rPr>
+        <w:t xml:space="preserve"> Also, a separate analysis had to be done to normalize data to check if the citations were occurring more for a certain make and color of a vehicle just because they were the most registered vehicles in the city during that particular period. The dataset obtained from DMV of the city of LA didn’t have the color of a vehicle which limited the analysis to make of vehicles only.</w:t>
+      </w:r>
     </w:p>
     <w:p>
       <w:pPr>
         <w:shd w:val="clear" w:color="auto" w:fill="FFFFFF"/>
         <w:spacing w:after="240" w:line="240" w:lineRule="auto"/>
-        <w:rPr>
-          <w:rFonts w:eastAsia="Times New Roman" w:cs="Segoe UI"/>
-          <w:b/>
-          <w:color w:val="24292E"/>
-        </w:rPr>
-      </w:pPr>
-      <w:r>
-        <w:rPr>
-          <w:rFonts w:eastAsia="Times New Roman" w:cs="Segoe UI"/>
-          <w:b/>
-          <w:color w:val="24292E"/>
-        </w:rPr>
-        <w:t>Limitations of data and analysis</w:t>
-      </w:r>
-      <w:r>
-        <w:rPr>
-          <w:rFonts w:eastAsia="Times New Roman" w:cs="Segoe UI"/>
-          <w:b/>
-          <w:color w:val="24292E"/>
-        </w:rPr>
-        <w:t>:</w:t>
-      </w:r>
-    </w:p>
-    <w:p>
-      <w:pPr>
-        <w:shd w:val="clear" w:color="auto" w:fill="FFFFFF"/>
-        <w:spacing w:after="240" w:line="240" w:lineRule="auto"/>
-        <w:rPr>
-          <w:rFonts w:eastAsia="Times New Roman" w:cs="Segoe UI"/>
-          <w:color w:val="24292E"/>
-        </w:rPr>
-      </w:pPr>
-      <w:r>
-        <w:rPr>
-          <w:rFonts w:eastAsia="Times New Roman" w:cs="Segoe UI"/>
-          <w:color w:val="24292E"/>
-        </w:rPr>
-        <w:t>The data set was very big and t</w:t>
-      </w:r>
-      <w:r>
-        <w:rPr>
-          <w:rFonts w:eastAsia="Times New Roman" w:cs="Segoe UI"/>
-          <w:color w:val="24292E"/>
-        </w:rPr>
-        <w:t xml:space="preserve">he most recent data available was </w:t>
-      </w:r>
-      <w:r>
-        <w:rPr>
-          <w:rFonts w:eastAsia="Times New Roman" w:cs="Segoe UI"/>
-          <w:color w:val="24292E"/>
-        </w:rPr>
-        <w:t>up to</w:t>
-      </w:r>
-      <w:r>
-        <w:rPr>
-          <w:rFonts w:eastAsia="Times New Roman" w:cs="Segoe UI"/>
-          <w:color w:val="24292E"/>
-        </w:rPr>
-        <w:t xml:space="preserve"> July 2018. </w:t>
-      </w:r>
-      <w:r>
-        <w:rPr>
-          <w:rFonts w:eastAsia="Times New Roman" w:cs="Segoe UI"/>
-          <w:color w:val="24292E"/>
-        </w:rPr>
-        <w:t>For this reason, we only looked at three-month data from May to July 2018. This limited us in looking for seasonality for months during which the citations peaked.</w:t>
-      </w:r>
-      <w:r>
-        <w:rPr>
-          <w:rFonts w:eastAsia="Times New Roman" w:cs="Segoe UI"/>
-          <w:color w:val="24292E"/>
-        </w:rPr>
-        <w:t xml:space="preserve"> Also, a separate analysis had to be done to normalize data to check if the citations were occurring more for a certain make and color of a vehicle just because they were the most registered vehicles in the city during that particular period. The dataset obtained from DMV of the city of LA didn’t have the color of a vehicle which limited the analysis to make of vehicles only.</w:t>
-      </w:r>
-    </w:p>
-    <w:p>
-      <w:pPr>
-        <w:shd w:val="clear" w:color="auto" w:fill="FFFFFF"/>
-        <w:spacing w:before="60" w:after="100" w:afterAutospacing="1" w:line="240" w:lineRule="auto"/>
-        <w:rPr>
-          <w:rFonts w:eastAsia="Times New Roman" w:cs="Segoe UI"/>
-          <w:color w:val="000000" w:themeColor="text1"/>
-        </w:rPr>
-      </w:pPr>
-      <w:r>
-        <w:rPr>
-          <w:rFonts w:eastAsia="Times New Roman" w:cs="Segoe UI"/>
-          <w:color w:val="000000" w:themeColor="text1"/>
-        </w:rPr>
-        <w:t>The data set</w:t>
-      </w:r>
-      <w:r>
-        <w:rPr>
-          <w:rFonts w:eastAsia="Times New Roman" w:cs="Segoe UI"/>
-          <w:color w:val="000000" w:themeColor="text1"/>
-        </w:rPr>
-        <w:t xml:space="preserve"> has a lot of other interesting information which </w:t>
-      </w:r>
-      <w:r>
-        <w:rPr>
-          <w:rFonts w:eastAsia="Times New Roman" w:cs="Segoe UI"/>
-          <w:color w:val="000000" w:themeColor="text1"/>
-        </w:rPr>
-        <w:t xml:space="preserve">could be used for checking interesting facts like the total fine for each vehicle category, most occurring citation type, and </w:t>
-      </w:r>
-      <w:r>
-        <w:rPr>
-          <w:rFonts w:eastAsia="Times New Roman" w:cs="Segoe UI"/>
-          <w:color w:val="000000" w:themeColor="text1"/>
-        </w:rPr>
-        <w:t>determine the citations during a certain time of a weekday. D</w:t>
-      </w:r>
-      <w:r>
-        <w:rPr>
-          <w:rFonts w:eastAsia="Times New Roman" w:cs="Segoe UI"/>
-          <w:color w:val="000000" w:themeColor="text1"/>
-        </w:rPr>
-        <w:t>ue to</w:t>
-      </w:r>
-      <w:r>
-        <w:rPr>
-          <w:rFonts w:eastAsia="Times New Roman" w:cs="Segoe UI"/>
-          <w:color w:val="000000" w:themeColor="text1"/>
-        </w:rPr>
-        <w:t xml:space="preserve"> limited resources in our team, we kept it simple and focused </w:t>
-      </w:r>
-      <w:r>
-        <w:rPr>
-          <w:rFonts w:eastAsia="Times New Roman" w:cs="Segoe UI"/>
-          <w:color w:val="000000" w:themeColor="text1"/>
-        </w:rPr>
-        <w:t>the analysis on</w:t>
-      </w:r>
-      <w:r>
-        <w:rPr>
-          <w:rFonts w:eastAsia="Times New Roman" w:cs="Segoe UI"/>
-          <w:color w:val="000000" w:themeColor="text1"/>
-        </w:rPr>
-        <w:t xml:space="preserve"> the make and color of the </w:t>
-      </w:r>
-      <w:r>
-        <w:rPr>
-          <w:rFonts w:eastAsia="Times New Roman" w:cs="Segoe UI"/>
-          <w:color w:val="000000" w:themeColor="text1"/>
-        </w:rPr>
-        <w:t>vehicles only.</w:t>
-      </w:r>
-    </w:p>
-    <w:p>
-      <w:pPr>
-        <w:shd w:val="clear" w:color="auto" w:fill="FFFFFF"/>
-        <w:spacing w:after="240" w:line="240" w:lineRule="auto"/>
-        <w:rPr>
-          <w:rFonts w:eastAsia="Times New Roman" w:cs="Segoe UI"/>
-          <w:color w:val="24292E"/>
-        </w:rPr>
-      </w:pPr>
-    </w:p>
-    <w:p>
-      <w:pPr>
-        <w:shd w:val="clear" w:color="auto" w:fill="FFFFFF"/>
-        <w:spacing w:after="240" w:line="240" w:lineRule="auto"/>
-        <w:rPr>
-          <w:rFonts w:eastAsia="Times New Roman" w:cs="Segoe UI"/>
-          <w:b/>
-          <w:color w:val="24292E"/>
-        </w:rPr>
-      </w:pPr>
-      <w:r>
-        <w:rPr>
-          <w:rFonts w:eastAsia="Times New Roman" w:cs="Segoe UI"/>
-          <w:b/>
-          <w:color w:val="24292E"/>
-        </w:rPr>
-        <w:t>Conclusions/Recommendations</w:t>
-      </w:r>
-      <w:r>
-        <w:rPr>
-          <w:rFonts w:eastAsia="Times New Roman" w:cs="Segoe UI"/>
-          <w:b/>
-          <w:color w:val="24292E"/>
-        </w:rPr>
-        <w:t>:</w:t>
-      </w:r>
-      <w:r>
-        <w:rPr>
-          <w:rFonts w:eastAsia="Times New Roman" w:cs="Segoe UI"/>
-          <w:b/>
-          <w:color w:val="24292E"/>
-        </w:rPr>
-        <w:t xml:space="preserve"> </w:t>
-      </w:r>
-      <w:proofErr w:type="gramStart"/>
-      <w:r>
         <w:rPr>
           <w:rFonts w:eastAsia="Times New Roman" w:cs="Segoe UI"/>
           <w:b/>
@@ -2456,10 +2387,93 @@
           <w:sz w:val="32"/>
           <w:szCs w:val="32"/>
         </w:rPr>
-        <w:t>( TO</w:t>
-      </w:r>
-      <w:proofErr w:type="gramEnd"/>
-      <w:r>
+      </w:pPr>
+      <w:r>
+        <w:rPr>
+          <w:rFonts w:eastAsia="Times New Roman" w:cs="Segoe UI"/>
+          <w:b/>
+          <w:color w:val="24292E"/>
+        </w:rPr>
+        <w:t>Conclusions/Recommendations</w:t>
+      </w:r>
+      <w:r>
+        <w:rPr>
+          <w:rFonts w:eastAsia="Times New Roman" w:cs="Segoe UI"/>
+          <w:b/>
+          <w:color w:val="24292E"/>
+        </w:rPr>
+        <w:t>:</w:t>
+      </w:r>
+    </w:p>
+    <w:p>
+      <w:pPr>
+        <w:shd w:val="clear" w:color="auto" w:fill="FFFFFF"/>
+        <w:spacing w:after="240" w:line="240" w:lineRule="auto"/>
+        <w:ind w:left="360"/>
+        <w:rPr>
+          <w:rFonts w:eastAsia="Times New Roman" w:cs="Segoe UI"/>
+          <w:color w:val="24292E"/>
+        </w:rPr>
+      </w:pPr>
+      <w:r>
+        <w:rPr>
+          <w:rFonts w:eastAsia="Times New Roman" w:cs="Segoe UI"/>
+          <w:color w:val="24292E"/>
+        </w:rPr>
+        <w:t>From our evaluation of the data used we recommend that you park in designated areas and do not violate the parking laws.</w:t>
+      </w:r>
+    </w:p>
+    <w:p>
+      <w:pPr>
+        <w:shd w:val="clear" w:color="auto" w:fill="FFFFFF"/>
+        <w:spacing w:after="240" w:line="240" w:lineRule="auto"/>
+        <w:ind w:left="360"/>
+        <w:rPr>
+          <w:rFonts w:eastAsia="Times New Roman" w:cs="Segoe UI"/>
+          <w:color w:val="24292E"/>
+        </w:rPr>
+      </w:pPr>
+      <w:r>
+        <w:rPr>
+          <w:rFonts w:eastAsia="Times New Roman" w:cs="Segoe UI"/>
+          <w:color w:val="24292E"/>
+        </w:rPr>
+        <w:t>The Analysis is limited to the sample data set of May – July of 2018.</w:t>
+      </w:r>
+    </w:p>
+    <w:p>
+      <w:pPr>
+        <w:shd w:val="clear" w:color="auto" w:fill="FFFFFF"/>
+        <w:spacing w:after="240" w:line="240" w:lineRule="auto"/>
+        <w:ind w:left="360"/>
+        <w:rPr>
+          <w:rFonts w:eastAsia="Times New Roman" w:cs="Segoe UI"/>
+          <w:color w:val="24292E"/>
+        </w:rPr>
+      </w:pPr>
+      <w:r>
+        <w:rPr>
+          <w:rFonts w:eastAsia="Times New Roman" w:cs="Segoe UI"/>
+          <w:color w:val="24292E"/>
+        </w:rPr>
+        <w:t>Use a more current dataset to further evaluate the findings.</w:t>
+      </w:r>
+    </w:p>
+    <w:p>
+      <w:pPr>
+        <w:shd w:val="clear" w:color="auto" w:fill="FFFFFF"/>
+        <w:spacing w:after="240" w:line="240" w:lineRule="auto"/>
+        <w:rPr>
+          <w:rFonts w:eastAsia="Times New Roman" w:cs="Segoe UI"/>
+          <w:b/>
+          <w:color w:val="24292E"/>
+        </w:rPr>
+      </w:pPr>
+    </w:p>
+    <w:p>
+      <w:pPr>
+        <w:shd w:val="clear" w:color="auto" w:fill="FFFFFF"/>
+        <w:spacing w:after="240" w:line="240" w:lineRule="auto"/>
         <w:rPr>
           <w:rFonts w:eastAsia="Times New Roman" w:cs="Segoe UI"/>
           <w:b/>
@@ -2467,79 +2481,41 @@
           <w:sz w:val="32"/>
           <w:szCs w:val="32"/>
         </w:rPr>
-        <w:t xml:space="preserve"> be updated)</w:t>
-      </w:r>
-    </w:p>
-    <w:p>
-      <w:pPr>
-        <w:shd w:val="clear" w:color="auto" w:fill="FFFFFF"/>
-        <w:spacing w:after="240" w:line="240" w:lineRule="auto"/>
+      </w:pPr>
+      <w:r>
         <w:rPr>
           <w:rFonts w:eastAsia="Times New Roman" w:cs="Segoe UI"/>
           <w:b/>
-          <w:color w:val="FF0000"/>
-          <w:sz w:val="32"/>
-          <w:szCs w:val="32"/>
-        </w:rPr>
-      </w:pPr>
+          <w:color w:val="24292E"/>
+        </w:rPr>
+        <w:t xml:space="preserve">Appendix of All </w:t>
+      </w:r>
+      <w:proofErr w:type="spellStart"/>
       <w:r>
         <w:rPr>
           <w:rFonts w:eastAsia="Times New Roman" w:cs="Segoe UI"/>
           <w:b/>
           <w:color w:val="24292E"/>
         </w:rPr>
-        <w:t xml:space="preserve">Appendix of All </w:t>
-      </w:r>
-      <w:proofErr w:type="spellStart"/>
+        <w:t>Vizzes</w:t>
+      </w:r>
+      <w:proofErr w:type="spellEnd"/>
       <w:r>
         <w:rPr>
           <w:rFonts w:eastAsia="Times New Roman" w:cs="Segoe UI"/>
           <w:b/>
           <w:color w:val="24292E"/>
         </w:rPr>
-        <w:t>Vizzes</w:t>
-      </w:r>
-      <w:proofErr w:type="spellEnd"/>
+        <w:t>:</w:t>
+      </w:r>
       <w:r>
         <w:rPr>
           <w:rFonts w:eastAsia="Times New Roman" w:cs="Segoe UI"/>
           <w:b/>
           <w:color w:val="24292E"/>
         </w:rPr>
-        <w:t>:</w:t>
-      </w:r>
-      <w:r>
-        <w:rPr>
-          <w:rFonts w:eastAsia="Times New Roman" w:cs="Segoe UI"/>
-          <w:b/>
-          <w:color w:val="24292E"/>
-        </w:rPr>
         <w:t xml:space="preserve"> </w:t>
       </w:r>
-      <w:proofErr w:type="gramStart"/>
-      <w:r>
-        <w:rPr>
-          <w:rFonts w:eastAsia="Times New Roman" w:cs="Segoe UI"/>
-          <w:b/>
-          <w:color w:val="FF0000"/>
-          <w:sz w:val="32"/>
-          <w:szCs w:val="32"/>
-        </w:rPr>
-        <w:t>( Need</w:t>
-      </w:r>
-      <w:proofErr w:type="gramEnd"/>
-      <w:r>
-        <w:rPr>
-          <w:rFonts w:eastAsia="Times New Roman" w:cs="Segoe UI"/>
-          <w:b/>
-          <w:color w:val="FF0000"/>
-          <w:sz w:val="32"/>
-          <w:szCs w:val="32"/>
-        </w:rPr>
-        <w:t xml:space="preserve"> to add Kari’s)</w:t>
-      </w:r>
-      <w:bookmarkStart w:id="0" w:name="_GoBack"/>
-      <w:bookmarkEnd w:id="0"/>
     </w:p>
     <w:p>
       <w:pPr>
@@ -2555,21 +2531,33 @@
           <w:color w:val="24292E"/>
         </w:rPr>
       </w:pPr>
-      <w:proofErr w:type="spellStart"/>
-      <w:r>
-        <w:rPr>
-          <w:rFonts w:eastAsia="Times New Roman" w:cs="Segoe UI"/>
-          <w:color w:val="24292E"/>
-        </w:rPr>
-        <w:t>color_chart</w:t>
-      </w:r>
-      <w:proofErr w:type="spellEnd"/>
-      <w:r>
-        <w:rPr>
-          <w:rFonts w:eastAsia="Times New Roman" w:cs="Segoe UI"/>
-          <w:color w:val="24292E"/>
-        </w:rPr>
-        <w:t xml:space="preserve"> – Chart showing comparison of color of vehicles and citations.</w:t>
+      <w:r>
+        <w:rPr>
+          <w:rFonts w:eastAsia="Times New Roman" w:cs="Segoe UI"/>
+          <w:color w:val="24292E"/>
+        </w:rPr>
+        <w:t>C</w:t>
+      </w:r>
+      <w:r>
+        <w:rPr>
+          <w:rFonts w:eastAsia="Times New Roman" w:cs="Segoe UI"/>
+          <w:color w:val="24292E"/>
+        </w:rPr>
+        <w:t>olor</w:t>
+      </w:r>
+      <w:r>
+        <w:rPr>
+          <w:rFonts w:eastAsia="Times New Roman" w:cs="Segoe UI"/>
+          <w:color w:val="24292E"/>
+        </w:rPr>
+        <w:t xml:space="preserve"> </w:t>
+      </w:r>
+      <w:r>
+        <w:rPr>
+          <w:rFonts w:eastAsia="Times New Roman" w:cs="Segoe UI"/>
+          <w:color w:val="24292E"/>
+        </w:rPr>
+        <w:t xml:space="preserve">chart </w:t>
       </w:r>
     </w:p>
     <w:p>
@@ -2586,21 +2574,114 @@
           <w:color w:val="24292E"/>
         </w:rPr>
       </w:pPr>
-      <w:proofErr w:type="spellStart"/>
-      <w:r>
-        <w:rPr>
-          <w:rFonts w:eastAsia="Times New Roman" w:cs="Segoe UI"/>
-          <w:color w:val="24292E"/>
-        </w:rPr>
-        <w:t>Make_chart</w:t>
-      </w:r>
-      <w:proofErr w:type="spellEnd"/>
-      <w:r>
-        <w:rPr>
-          <w:rFonts w:eastAsia="Times New Roman" w:cs="Segoe UI"/>
-          <w:color w:val="24292E"/>
-        </w:rPr>
-        <w:t xml:space="preserve"> – Chart showing comparison of make of vehicles and citations.</w:t>
+      <w:r>
+        <w:rPr>
+          <w:rFonts w:eastAsia="Times New Roman" w:cs="Segoe UI"/>
+          <w:color w:val="24292E"/>
+        </w:rPr>
+        <w:t>Make</w:t>
+      </w:r>
+      <w:r>
+        <w:rPr>
+          <w:rFonts w:eastAsia="Times New Roman" w:cs="Segoe UI"/>
+          <w:color w:val="24292E"/>
+        </w:rPr>
+        <w:t xml:space="preserve"> </w:t>
+      </w:r>
+      <w:r>
+        <w:rPr>
+          <w:rFonts w:eastAsia="Times New Roman" w:cs="Segoe UI"/>
+          <w:color w:val="24292E"/>
+        </w:rPr>
+        <w:t xml:space="preserve">chart </w:t>
+      </w:r>
+    </w:p>
+    <w:p>
+      <w:pPr>
+        <w:pStyle w:val="ListParagraph"/>
+        <w:numPr>
+          <w:ilvl w:val="0"/>
+          <w:numId w:val="8"/>
+        </w:numPr>
+        <w:shd w:val="clear" w:color="auto" w:fill="FFFFFF"/>
+        <w:spacing w:after="240" w:line="240" w:lineRule="auto"/>
+        <w:rPr>
+          <w:rFonts w:eastAsia="Times New Roman" w:cs="Segoe UI"/>
+          <w:color w:val="24292E"/>
+        </w:rPr>
+      </w:pPr>
+      <w:r>
+        <w:rPr>
+          <w:rFonts w:eastAsia="Times New Roman" w:cs="Segoe UI"/>
+          <w:color w:val="24292E"/>
+        </w:rPr>
+        <w:t xml:space="preserve">Citation Map </w:t>
+      </w:r>
+    </w:p>
+    <w:p>
+      <w:pPr>
+        <w:pStyle w:val="ListParagraph"/>
+        <w:numPr>
+          <w:ilvl w:val="0"/>
+          <w:numId w:val="8"/>
+        </w:numPr>
+        <w:shd w:val="clear" w:color="auto" w:fill="FFFFFF"/>
+        <w:spacing w:after="240" w:line="240" w:lineRule="auto"/>
+        <w:rPr>
+          <w:rFonts w:eastAsia="Times New Roman" w:cs="Segoe UI"/>
+          <w:color w:val="24292E"/>
+        </w:rPr>
+      </w:pPr>
+      <w:r>
+        <w:rPr>
+          <w:rFonts w:eastAsia="Times New Roman" w:cs="Segoe UI"/>
+          <w:color w:val="24292E"/>
+        </w:rPr>
+        <w:t xml:space="preserve">Citation Heat Map </w:t>
+      </w:r>
+    </w:p>
+    <w:p>
+      <w:pPr>
+        <w:pStyle w:val="ListParagraph"/>
+        <w:numPr>
+          <w:ilvl w:val="0"/>
+          <w:numId w:val="8"/>
+        </w:numPr>
+        <w:shd w:val="clear" w:color="auto" w:fill="FFFFFF"/>
+        <w:spacing w:after="240" w:line="240" w:lineRule="auto"/>
+        <w:rPr>
+          <w:rFonts w:eastAsia="Times New Roman" w:cs="Segoe UI"/>
+          <w:color w:val="24292E"/>
+        </w:rPr>
+      </w:pPr>
+      <w:r>
+        <w:rPr>
+          <w:rFonts w:eastAsia="Times New Roman" w:cs="Segoe UI"/>
+          <w:color w:val="24292E"/>
+        </w:rPr>
+        <w:t>Restaurant Map</w:t>
+      </w:r>
+    </w:p>
+    <w:p>
+      <w:pPr>
+        <w:pStyle w:val="ListParagraph"/>
+        <w:numPr>
+          <w:ilvl w:val="0"/>
+          <w:numId w:val="8"/>
+        </w:numPr>
+        <w:shd w:val="clear" w:color="auto" w:fill="FFFFFF"/>
+        <w:spacing w:after="240" w:line="240" w:lineRule="auto"/>
+        <w:rPr>
+          <w:rFonts w:eastAsia="Times New Roman" w:cs="Segoe UI"/>
+          <w:color w:val="24292E"/>
+        </w:rPr>
+      </w:pPr>
+      <w:r>
+        <w:rPr>
+          <w:rFonts w:eastAsia="Times New Roman" w:cs="Segoe UI"/>
+          <w:color w:val="24292E"/>
+        </w:rPr>
+        <w:t xml:space="preserve">Restaurant Heat Map </w:t>
       </w:r>
     </w:p>
     <w:p/>
@@ -2617,6 +2698,286 @@
 <file path=word/numbering.xml><?xml version="1.0" encoding="utf-8"?>
 <w:numbering xmlns:wpc="http://schemas.microsoft.com/office/word/2010/wordprocessingCanvas" xmlns:cx="http://schemas.microsoft.com/office/drawing/2014/chartex" xmlns:cx1="http://schemas.microsoft.com/office/drawing/2015/9/8/chartex" xmlns:cx2="http://schemas.microsoft.com/office/drawing/2015/10/21/chartex" xmlns:cx3="http://schemas.microsoft.com/office/drawing/2016/5/9/chartex" xmlns:cx4="http://schemas.microsoft.com/office/drawing/2016/5/10/chartex" xmlns:cx5="http://schemas.microsoft.com/office/drawing/2016/5/11/chartex" xmlns:cx6="http://schemas.microsoft.com/office/drawing/2016/5/12/chartex" xmlns:cx7="http://schemas.microsoft.com/office/drawing/2016/5/13/chartex" xmlns:cx8="http://schemas.microsoft.com/office/drawing/2016/5/14/chartex" xmlns:mc="http://schemas.openxmlformats.org/markup-compatibility/2006" xmlns:aink="http://schemas.microsoft.com/office/drawing/2016/ink" xmlns:am3d="http://schemas.microsoft.com/office/drawing/2017/model3d" xmlns:o="urn:schemas-microsoft-com:office:office" xmlns:r="http://schemas.openxmlformats.org/officeDocument/2006/relationships" xmlns:m="http://schemas.openxmlformats.org/officeDocument/2006/math" xmlns:v="urn:schemas-microsoft-com:vml" xmlns:wp14="http://schemas.microsoft.com/office/word/2010/wordprocessingDrawing" xmlns:wp="http://schemas.openxmlformats.org/drawingml/2006/wordprocessingDrawing" xmlns:w10="urn:schemas-microsoft-com:office:word" xmlns:w="http://schemas.openxmlformats.org/wordprocessingml/2006/main" xmlns:w14="http://schemas.microsoft.com/office/word/2010/wordml" xmlns:w15="http://schemas.microsoft.com/office/word/2012/wordml" xmlns:w16cid="http://schemas.microsoft.com/office/word/2016/wordml/cid" xmlns:w16se="http://schemas.microsoft.com/office/word/2015/wordml/symex" xmlns:wpg="http://schemas.microsoft.com/office/word/2010/wordprocessingGroup" xmlns:wpi="http://schemas.microsoft.com/office/word/2010/wordprocessingInk" xmlns:wne="http://schemas.microsoft.com/office/word/2006/wordml" xmlns:wps="http://schemas.microsoft.com/office/word/2010/wordprocessingShape" mc:Ignorable="w14 w15 w16se w16cid wp14">
   <w:abstractNum w:abstractNumId="0" w15:restartNumberingAfterBreak="0">
+    <w:nsid w:val="003C3354"/>
+    <w:multiLevelType w:val="hybridMultilevel"/>
+    <w:tmpl w:val="D7705FEC"/>
+    <w:lvl w:ilvl="0" w:tplc="04090001">
+      <w:start w:val="1"/>
+      <w:numFmt w:val="bullet"/>
+      <w:lvlText w:val=""/>
+      <w:lvlJc w:val="left"/>
+      <w:pPr>
+        <w:tabs>
+          <w:tab w:val="num" w:pos="720"/>
+        </w:tabs>
+        <w:ind w:left="720" w:hanging="360"/>
+      </w:pPr>
+      <w:rPr>
+        <w:rFonts w:ascii="Symbol" w:hAnsi="Symbol" w:hint="default"/>
+      </w:rPr>
+    </w:lvl>
+    <w:lvl w:ilvl="1" w:tplc="CABAB808">
+      <w:start w:val="142"/>
+      <w:numFmt w:val="bullet"/>
+      <w:lvlText w:val="•"/>
+      <w:lvlJc w:val="left"/>
+      <w:pPr>
+        <w:tabs>
+          <w:tab w:val="num" w:pos="1440"/>
+        </w:tabs>
+        <w:ind w:left="1440" w:hanging="360"/>
+      </w:pPr>
+      <w:rPr>
+        <w:rFonts w:ascii="Arial" w:hAnsi="Arial" w:hint="default"/>
+      </w:rPr>
+    </w:lvl>
+    <w:lvl w:ilvl="2" w:tplc="9A16C934" w:tentative="1">
+      <w:start w:val="1"/>
+      <w:numFmt w:val="bullet"/>
+      <w:lvlText w:val="•"/>
+      <w:lvlJc w:val="left"/>
+      <w:pPr>
+        <w:tabs>
+          <w:tab w:val="num" w:pos="2160"/>
+        </w:tabs>
+        <w:ind w:left="2160" w:hanging="360"/>
+      </w:pPr>
+      <w:rPr>
+        <w:rFonts w:ascii="Arial" w:hAnsi="Arial" w:hint="default"/>
+      </w:rPr>
+    </w:lvl>
+    <w:lvl w:ilvl="3" w:tplc="8E220F36" w:tentative="1">
+      <w:start w:val="1"/>
+      <w:numFmt w:val="bullet"/>
+      <w:lvlText w:val="•"/>
+      <w:lvlJc w:val="left"/>
+      <w:pPr>
+        <w:tabs>
+          <w:tab w:val="num" w:pos="2880"/>
+        </w:tabs>
+        <w:ind w:left="2880" w:hanging="360"/>
+      </w:pPr>
+      <w:rPr>
+        <w:rFonts w:ascii="Arial" w:hAnsi="Arial" w:hint="default"/>
+      </w:rPr>
+    </w:lvl>
+    <w:lvl w:ilvl="4" w:tplc="C6FADC1A" w:tentative="1">
+      <w:start w:val="1"/>
+      <w:numFmt w:val="bullet"/>
+      <w:lvlText w:val="•"/>
+      <w:lvlJc w:val="left"/>
+      <w:pPr>
+        <w:tabs>
+          <w:tab w:val="num" w:pos="3600"/>
+        </w:tabs>
+        <w:ind w:left="3600" w:hanging="360"/>
+      </w:pPr>
+      <w:rPr>
+        <w:rFonts w:ascii="Arial" w:hAnsi="Arial" w:hint="default"/>
+      </w:rPr>
+    </w:lvl>
+    <w:lvl w:ilvl="5" w:tplc="5436F11C" w:tentative="1">
+      <w:start w:val="1"/>
+      <w:numFmt w:val="bullet"/>
+      <w:lvlText w:val="•"/>
+      <w:lvlJc w:val="left"/>
+      <w:pPr>
+        <w:tabs>
+          <w:tab w:val="num" w:pos="4320"/>
+        </w:tabs>
+        <w:ind w:left="4320" w:hanging="360"/>
+      </w:pPr>
+      <w:rPr>
+        <w:rFonts w:ascii="Arial" w:hAnsi="Arial" w:hint="default"/>
+      </w:rPr>
+    </w:lvl>
+    <w:lvl w:ilvl="6" w:tplc="8270A346" w:tentative="1">
+      <w:start w:val="1"/>
+      <w:numFmt w:val="bullet"/>
+      <w:lvlText w:val="•"/>
+      <w:lvlJc w:val="left"/>
+      <w:pPr>
+        <w:tabs>
+          <w:tab w:val="num" w:pos="5040"/>
+        </w:tabs>
+        <w:ind w:left="5040" w:hanging="360"/>
+      </w:pPr>
+      <w:rPr>
+        <w:rFonts w:ascii="Arial" w:hAnsi="Arial" w:hint="default"/>
+      </w:rPr>
+    </w:lvl>
+    <w:lvl w:ilvl="7" w:tplc="2A7C289C" w:tentative="1">
+      <w:start w:val="1"/>
+      <w:numFmt w:val="bullet"/>
+      <w:lvlText w:val="•"/>
+      <w:lvlJc w:val="left"/>
+      <w:pPr>
+        <w:tabs>
+          <w:tab w:val="num" w:pos="5760"/>
+        </w:tabs>
+        <w:ind w:left="5760" w:hanging="360"/>
+      </w:pPr>
+      <w:rPr>
+        <w:rFonts w:ascii="Arial" w:hAnsi="Arial" w:hint="default"/>
+      </w:rPr>
+    </w:lvl>
+    <w:lvl w:ilvl="8" w:tplc="74E03C36" w:tentative="1">
+      <w:start w:val="1"/>
+      <w:numFmt w:val="bullet"/>
+      <w:lvlText w:val="•"/>
+      <w:lvlJc w:val="left"/>
+      <w:pPr>
+        <w:tabs>
+          <w:tab w:val="num" w:pos="6480"/>
+        </w:tabs>
+        <w:ind w:left="6480" w:hanging="360"/>
+      </w:pPr>
+      <w:rPr>
+        <w:rFonts w:ascii="Arial" w:hAnsi="Arial" w:hint="default"/>
+      </w:rPr>
+    </w:lvl>
+  </w:abstractNum>
+  <w:abstractNum w:abstractNumId="1" w15:restartNumberingAfterBreak="0">
+    <w:nsid w:val="08E44744"/>
+    <w:multiLevelType w:val="hybridMultilevel"/>
+    <w:tmpl w:val="4720066C"/>
+    <w:lvl w:ilvl="0" w:tplc="04090001">
+      <w:start w:val="1"/>
+      <w:numFmt w:val="bullet"/>
+      <w:lvlText w:val=""/>
+      <w:lvlJc w:val="left"/>
+      <w:pPr>
+        <w:tabs>
+          <w:tab w:val="num" w:pos="720"/>
+        </w:tabs>
+        <w:ind w:left="720" w:hanging="360"/>
+      </w:pPr>
+      <w:rPr>
+        <w:rFonts w:ascii="Symbol" w:hAnsi="Symbol" w:hint="default"/>
+      </w:rPr>
+    </w:lvl>
+    <w:lvl w:ilvl="1" w:tplc="0402133E">
+      <w:start w:val="1"/>
+      <w:numFmt w:val="bullet"/>
+      <w:lvlText w:val="•"/>
+      <w:lvlJc w:val="left"/>
+      <w:pPr>
+        <w:tabs>
+          <w:tab w:val="num" w:pos="1440"/>
+        </w:tabs>
+        <w:ind w:left="1440" w:hanging="360"/>
+      </w:pPr>
+      <w:rPr>
+        <w:rFonts w:ascii="Arial" w:hAnsi="Arial" w:hint="default"/>
+      </w:rPr>
+    </w:lvl>
+    <w:lvl w:ilvl="2" w:tplc="83C81EB4" w:tentative="1">
+      <w:start w:val="1"/>
+      <w:numFmt w:val="bullet"/>
+      <w:lvlText w:val="•"/>
+      <w:lvlJc w:val="left"/>
+      <w:pPr>
+        <w:tabs>
+          <w:tab w:val="num" w:pos="2160"/>
+        </w:tabs>
+        <w:ind w:left="2160" w:hanging="360"/>
+      </w:pPr>
+      <w:rPr>
+        <w:rFonts w:ascii="Arial" w:hAnsi="Arial" w:hint="default"/>
+      </w:rPr>
+    </w:lvl>
+    <w:lvl w:ilvl="3" w:tplc="5F7EF1B6" w:tentative="1">
+      <w:start w:val="1"/>
+      <w:numFmt w:val="bullet"/>
+      <w:lvlText w:val="•"/>
+      <w:lvlJc w:val="left"/>
+      <w:pPr>
+        <w:tabs>
+          <w:tab w:val="num" w:pos="2880"/>
+        </w:tabs>
+        <w:ind w:left="2880" w:hanging="360"/>
+      </w:pPr>
+      <w:rPr>
+        <w:rFonts w:ascii="Arial" w:hAnsi="Arial" w:hint="default"/>
+      </w:rPr>
+    </w:lvl>
+    <w:lvl w:ilvl="4" w:tplc="61F67158" w:tentative="1">
+      <w:start w:val="1"/>
+      <w:numFmt w:val="bullet"/>
+      <w:lvlText w:val="•"/>
+      <w:lvlJc w:val="left"/>
+      <w:pPr>
+        <w:tabs>
+          <w:tab w:val="num" w:pos="3600"/>
+        </w:tabs>
+        <w:ind w:left="3600" w:hanging="360"/>
+      </w:pPr>
+      <w:rPr>
+        <w:rFonts w:ascii="Arial" w:hAnsi="Arial" w:hint="default"/>
+      </w:rPr>
+    </w:lvl>
+    <w:lvl w:ilvl="5" w:tplc="CCA0C7BA" w:tentative="1">
+      <w:start w:val="1"/>
+      <w:numFmt w:val="bullet"/>
+      <w:lvlText w:val="•"/>
+      <w:lvlJc w:val="left"/>
+      <w:pPr>
+        <w:tabs>
+          <w:tab w:val="num" w:pos="4320"/>
+        </w:tabs>
+        <w:ind w:left="4320" w:hanging="360"/>
+      </w:pPr>
+      <w:rPr>
+        <w:rFonts w:ascii="Arial" w:hAnsi="Arial" w:hint="default"/>
+      </w:rPr>
+    </w:lvl>
+    <w:lvl w:ilvl="6" w:tplc="CA2C9FC0" w:tentative="1">
+      <w:start w:val="1"/>
+      <w:numFmt w:val="bullet"/>
+      <w:lvlText w:val="•"/>
+      <w:lvlJc w:val="left"/>
+      <w:pPr>
+        <w:tabs>
+          <w:tab w:val="num" w:pos="5040"/>
+        </w:tabs>
+        <w:ind w:left="5040" w:hanging="360"/>
+      </w:pPr>
+      <w:rPr>
+        <w:rFonts w:ascii="Arial" w:hAnsi="Arial" w:hint="default"/>
+      </w:rPr>
+    </w:lvl>
+    <w:lvl w:ilvl="7" w:tplc="EF9252EA" w:tentative="1">
+      <w:start w:val="1"/>
+      <w:numFmt w:val="bullet"/>
+      <w:lvlText w:val="•"/>
+      <w:lvlJc w:val="left"/>
+      <w:pPr>
+        <w:tabs>
+          <w:tab w:val="num" w:pos="5760"/>
+        </w:tabs>
+        <w:ind w:left="5760" w:hanging="360"/>
+      </w:pPr>
+      <w:rPr>
+        <w:rFonts w:ascii="Arial" w:hAnsi="Arial" w:hint="default"/>
+      </w:rPr>
+    </w:lvl>
+    <w:lvl w:ilvl="8" w:tplc="6382DCFA" w:tentative="1">
+      <w:start w:val="1"/>
+      <w:numFmt w:val="bullet"/>
+      <w:lvlText w:val="•"/>
+      <w:lvlJc w:val="left"/>
+      <w:pPr>
+        <w:tabs>
+          <w:tab w:val="num" w:pos="6480"/>
+        </w:tabs>
+        <w:ind w:left="6480" w:hanging="360"/>
+      </w:pPr>
+      <w:rPr>
+        <w:rFonts w:ascii="Arial" w:hAnsi="Arial" w:hint="default"/>
+      </w:rPr>
+    </w:lvl>
+  </w:abstractNum>
+  <w:abstractNum w:abstractNumId="2" w15:restartNumberingAfterBreak="0">
     <w:nsid w:val="09CF72A7"/>
     <w:multiLevelType w:val="multilevel"/>
     <w:tmpl w:val="75C47DF0"/>
@@ -2765,7 +3126,287 @@
       </w:rPr>
     </w:lvl>
   </w:abstractNum>
-  <w:abstractNum w:abstractNumId="1" w15:restartNumberingAfterBreak="0">
+  <w:abstractNum w:abstractNumId="3" w15:restartNumberingAfterBreak="0">
+    <w:nsid w:val="0A371036"/>
+    <w:multiLevelType w:val="hybridMultilevel"/>
+    <w:tmpl w:val="262EF480"/>
+    <w:lvl w:ilvl="0" w:tplc="04090001">
+      <w:start w:val="1"/>
+      <w:numFmt w:val="bullet"/>
+      <w:lvlText w:val=""/>
+      <w:lvlJc w:val="left"/>
+      <w:pPr>
+        <w:tabs>
+          <w:tab w:val="num" w:pos="720"/>
+        </w:tabs>
+        <w:ind w:left="720" w:hanging="360"/>
+      </w:pPr>
+      <w:rPr>
+        <w:rFonts w:ascii="Symbol" w:hAnsi="Symbol" w:hint="default"/>
+      </w:rPr>
+    </w:lvl>
+    <w:lvl w:ilvl="1" w:tplc="CABAB808">
+      <w:start w:val="142"/>
+      <w:numFmt w:val="bullet"/>
+      <w:lvlText w:val="•"/>
+      <w:lvlJc w:val="left"/>
+      <w:pPr>
+        <w:tabs>
+          <w:tab w:val="num" w:pos="1440"/>
+        </w:tabs>
+        <w:ind w:left="1440" w:hanging="360"/>
+      </w:pPr>
+      <w:rPr>
+        <w:rFonts w:ascii="Arial" w:hAnsi="Arial" w:hint="default"/>
+      </w:rPr>
+    </w:lvl>
+    <w:lvl w:ilvl="2" w:tplc="9A16C934" w:tentative="1">
+      <w:start w:val="1"/>
+      <w:numFmt w:val="bullet"/>
+      <w:lvlText w:val="•"/>
+      <w:lvlJc w:val="left"/>
+      <w:pPr>
+        <w:tabs>
+          <w:tab w:val="num" w:pos="2160"/>
+        </w:tabs>
+        <w:ind w:left="2160" w:hanging="360"/>
+      </w:pPr>
+      <w:rPr>
+        <w:rFonts w:ascii="Arial" w:hAnsi="Arial" w:hint="default"/>
+      </w:rPr>
+    </w:lvl>
+    <w:lvl w:ilvl="3" w:tplc="8E220F36" w:tentative="1">
+      <w:start w:val="1"/>
+      <w:numFmt w:val="bullet"/>
+      <w:lvlText w:val="•"/>
+      <w:lvlJc w:val="left"/>
+      <w:pPr>
+        <w:tabs>
+          <w:tab w:val="num" w:pos="2880"/>
+        </w:tabs>
+        <w:ind w:left="2880" w:hanging="360"/>
+      </w:pPr>
+      <w:rPr>
+        <w:rFonts w:ascii="Arial" w:hAnsi="Arial" w:hint="default"/>
+      </w:rPr>
+    </w:lvl>
+    <w:lvl w:ilvl="4" w:tplc="C6FADC1A" w:tentative="1">
+      <w:start w:val="1"/>
+      <w:numFmt w:val="bullet"/>
+      <w:lvlText w:val="•"/>
+      <w:lvlJc w:val="left"/>
+      <w:pPr>
+        <w:tabs>
+          <w:tab w:val="num" w:pos="3600"/>
+        </w:tabs>
+        <w:ind w:left="3600" w:hanging="360"/>
+      </w:pPr>
+      <w:rPr>
+        <w:rFonts w:ascii="Arial" w:hAnsi="Arial" w:hint="default"/>
+      </w:rPr>
+    </w:lvl>
+    <w:lvl w:ilvl="5" w:tplc="5436F11C" w:tentative="1">
+      <w:start w:val="1"/>
+      <w:numFmt w:val="bullet"/>
+      <w:lvlText w:val="•"/>
+      <w:lvlJc w:val="left"/>
+      <w:pPr>
+        <w:tabs>
+          <w:tab w:val="num" w:pos="4320"/>
+        </w:tabs>
+        <w:ind w:left="4320" w:hanging="360"/>
+      </w:pPr>
+      <w:rPr>
+        <w:rFonts w:ascii="Arial" w:hAnsi="Arial" w:hint="default"/>
+      </w:rPr>
+    </w:lvl>
+    <w:lvl w:ilvl="6" w:tplc="8270A346" w:tentative="1">
+      <w:start w:val="1"/>
+      <w:numFmt w:val="bullet"/>
+      <w:lvlText w:val="•"/>
+      <w:lvlJc w:val="left"/>
+      <w:pPr>
+        <w:tabs>
+          <w:tab w:val="num" w:pos="5040"/>
+        </w:tabs>
+        <w:ind w:left="5040" w:hanging="360"/>
+      </w:pPr>
+      <w:rPr>
+        <w:rFonts w:ascii="Arial" w:hAnsi="Arial" w:hint="default"/>
+      </w:rPr>
+    </w:lvl>
+    <w:lvl w:ilvl="7" w:tplc="2A7C289C" w:tentative="1">
+      <w:start w:val="1"/>
+      <w:numFmt w:val="bullet"/>
+      <w:lvlText w:val="•"/>
+      <w:lvlJc w:val="left"/>
+      <w:pPr>
+        <w:tabs>
+          <w:tab w:val="num" w:pos="5760"/>
+        </w:tabs>
+        <w:ind w:left="5760" w:hanging="360"/>
+      </w:pPr>
+      <w:rPr>
+        <w:rFonts w:ascii="Arial" w:hAnsi="Arial" w:hint="default"/>
+      </w:rPr>
+    </w:lvl>
+    <w:lvl w:ilvl="8" w:tplc="74E03C36" w:tentative="1">
+      <w:start w:val="1"/>
+      <w:numFmt w:val="bullet"/>
+      <w:lvlText w:val="•"/>
+      <w:lvlJc w:val="left"/>
+      <w:pPr>
+        <w:tabs>
+          <w:tab w:val="num" w:pos="6480"/>
+        </w:tabs>
+        <w:ind w:left="6480" w:hanging="360"/>
+      </w:pPr>
+      <w:rPr>
+        <w:rFonts w:ascii="Arial" w:hAnsi="Arial" w:hint="default"/>
+      </w:rPr>
+    </w:lvl>
+  </w:abstractNum>
+  <w:abstractNum w:abstractNumId="4" w15:restartNumberingAfterBreak="0">
+    <w:nsid w:val="11EE124D"/>
+    <w:multiLevelType w:val="hybridMultilevel"/>
+    <w:tmpl w:val="10B8AD4E"/>
+    <w:lvl w:ilvl="0" w:tplc="7BF85B8E">
+      <w:start w:val="1"/>
+      <w:numFmt w:val="bullet"/>
+      <w:lvlText w:val="•"/>
+      <w:lvlJc w:val="left"/>
+      <w:pPr>
+        <w:tabs>
+          <w:tab w:val="num" w:pos="720"/>
+        </w:tabs>
+        <w:ind w:left="720" w:hanging="360"/>
+      </w:pPr>
+      <w:rPr>
+        <w:rFonts w:ascii="Arial" w:hAnsi="Arial" w:hint="default"/>
+      </w:rPr>
+    </w:lvl>
+    <w:lvl w:ilvl="1" w:tplc="CABAB808">
+      <w:start w:val="142"/>
+      <w:numFmt w:val="bullet"/>
+      <w:lvlText w:val="•"/>
+      <w:lvlJc w:val="left"/>
+      <w:pPr>
+        <w:tabs>
+          <w:tab w:val="num" w:pos="1440"/>
+        </w:tabs>
+        <w:ind w:left="1440" w:hanging="360"/>
+      </w:pPr>
+      <w:rPr>
+        <w:rFonts w:ascii="Arial" w:hAnsi="Arial" w:hint="default"/>
+      </w:rPr>
+    </w:lvl>
+    <w:lvl w:ilvl="2" w:tplc="9A16C934" w:tentative="1">
+      <w:start w:val="1"/>
+      <w:numFmt w:val="bullet"/>
+      <w:lvlText w:val="•"/>
+      <w:lvlJc w:val="left"/>
+      <w:pPr>
+        <w:tabs>
+          <w:tab w:val="num" w:pos="2160"/>
+        </w:tabs>
+        <w:ind w:left="2160" w:hanging="360"/>
+      </w:pPr>
+      <w:rPr>
+        <w:rFonts w:ascii="Arial" w:hAnsi="Arial" w:hint="default"/>
+      </w:rPr>
+    </w:lvl>
+    <w:lvl w:ilvl="3" w:tplc="8E220F36" w:tentative="1">
+      <w:start w:val="1"/>
+      <w:numFmt w:val="bullet"/>
+      <w:lvlText w:val="•"/>
+      <w:lvlJc w:val="left"/>
+      <w:pPr>
+        <w:tabs>
+          <w:tab w:val="num" w:pos="2880"/>
+        </w:tabs>
+        <w:ind w:left="2880" w:hanging="360"/>
+      </w:pPr>
+      <w:rPr>
+        <w:rFonts w:ascii="Arial" w:hAnsi="Arial" w:hint="default"/>
+      </w:rPr>
+    </w:lvl>
+    <w:lvl w:ilvl="4" w:tplc="C6FADC1A" w:tentative="1">
+      <w:start w:val="1"/>
+      <w:numFmt w:val="bullet"/>
+      <w:lvlText w:val="•"/>
+      <w:lvlJc w:val="left"/>
+      <w:pPr>
+        <w:tabs>
+          <w:tab w:val="num" w:pos="3600"/>
+        </w:tabs>
+        <w:ind w:left="3600" w:hanging="360"/>
+      </w:pPr>
+      <w:rPr>
+        <w:rFonts w:ascii="Arial" w:hAnsi="Arial" w:hint="default"/>
+      </w:rPr>
+    </w:lvl>
+    <w:lvl w:ilvl="5" w:tplc="5436F11C" w:tentative="1">
+      <w:start w:val="1"/>
+      <w:numFmt w:val="bullet"/>
+      <w:lvlText w:val="•"/>
+      <w:lvlJc w:val="left"/>
+      <w:pPr>
+        <w:tabs>
+          <w:tab w:val="num" w:pos="4320"/>
+        </w:tabs>
+        <w:ind w:left="4320" w:hanging="360"/>
+      </w:pPr>
+      <w:rPr>
+        <w:rFonts w:ascii="Arial" w:hAnsi="Arial" w:hint="default"/>
+      </w:rPr>
+    </w:lvl>
+    <w:lvl w:ilvl="6" w:tplc="8270A346" w:tentative="1">
+      <w:start w:val="1"/>
+      <w:numFmt w:val="bullet"/>
+      <w:lvlText w:val="•"/>
+      <w:lvlJc w:val="left"/>
+      <w:pPr>
+        <w:tabs>
+          <w:tab w:val="num" w:pos="5040"/>
+        </w:tabs>
+        <w:ind w:left="5040" w:hanging="360"/>
+      </w:pPr>
+      <w:rPr>
+        <w:rFonts w:ascii="Arial" w:hAnsi="Arial" w:hint="default"/>
+      </w:rPr>
+    </w:lvl>
+    <w:lvl w:ilvl="7" w:tplc="2A7C289C" w:tentative="1">
+      <w:start w:val="1"/>
+      <w:numFmt w:val="bullet"/>
+      <w:lvlText w:val="•"/>
+      <w:lvlJc w:val="left"/>
+      <w:pPr>
+        <w:tabs>
+          <w:tab w:val="num" w:pos="5760"/>
+        </w:tabs>
+        <w:ind w:left="5760" w:hanging="360"/>
+      </w:pPr>
+      <w:rPr>
+        <w:rFonts w:ascii="Arial" w:hAnsi="Arial" w:hint="default"/>
+      </w:rPr>
+    </w:lvl>
+    <w:lvl w:ilvl="8" w:tplc="74E03C36" w:tentative="1">
+      <w:start w:val="1"/>
+      <w:numFmt w:val="bullet"/>
+      <w:lvlText w:val="•"/>
+      <w:lvlJc w:val="left"/>
+      <w:pPr>
+        <w:tabs>
+          <w:tab w:val="num" w:pos="6480"/>
+        </w:tabs>
+        <w:ind w:left="6480" w:hanging="360"/>
+      </w:pPr>
+      <w:rPr>
+        <w:rFonts w:ascii="Arial" w:hAnsi="Arial" w:hint="default"/>
+      </w:rPr>
+    </w:lvl>
+  </w:abstractNum>
+  <w:abstractNum w:abstractNumId="5" w15:restartNumberingAfterBreak="0">
     <w:nsid w:val="1EBF3D3B"/>
     <w:multiLevelType w:val="hybridMultilevel"/>
     <w:tmpl w:val="604C9FCE"/>
@@ -2878,7 +3519,7 @@
       </w:rPr>
     </w:lvl>
   </w:abstractNum>
-  <w:abstractNum w:abstractNumId="2" w15:restartNumberingAfterBreak="0">
+  <w:abstractNum w:abstractNumId="6" w15:restartNumberingAfterBreak="0">
     <w:nsid w:val="31F42779"/>
     <w:multiLevelType w:val="hybridMultilevel"/>
     <w:tmpl w:val="F86C081C"/>
@@ -2991,7 +3632,260 @@
       </w:rPr>
     </w:lvl>
   </w:abstractNum>
-  <w:abstractNum w:abstractNumId="3" w15:restartNumberingAfterBreak="0">
+  <w:abstractNum w:abstractNumId="7" w15:restartNumberingAfterBreak="0">
+    <w:nsid w:val="439157C4"/>
+    <w:multiLevelType w:val="hybridMultilevel"/>
+    <w:tmpl w:val="97926698"/>
+    <w:lvl w:ilvl="0" w:tplc="393C370E">
+      <w:start w:val="1"/>
+      <w:numFmt w:val="bullet"/>
+      <w:lvlText w:val="•"/>
+      <w:lvlJc w:val="left"/>
+      <w:pPr>
+        <w:tabs>
+          <w:tab w:val="num" w:pos="720"/>
+        </w:tabs>
+        <w:ind w:left="720" w:hanging="360"/>
+      </w:pPr>
+      <w:rPr>
+        <w:rFonts w:ascii="Arial" w:hAnsi="Arial" w:hint="default"/>
+      </w:rPr>
+    </w:lvl>
+    <w:lvl w:ilvl="1" w:tplc="6B308AAE" w:tentative="1">
+      <w:start w:val="1"/>
+      <w:numFmt w:val="bullet"/>
+      <w:lvlText w:val="•"/>
+      <w:lvlJc w:val="left"/>
+      <w:pPr>
+        <w:tabs>
+          <w:tab w:val="num" w:pos="1440"/>
+        </w:tabs>
+        <w:ind w:left="1440" w:hanging="360"/>
+      </w:pPr>
+      <w:rPr>
+        <w:rFonts w:ascii="Arial" w:hAnsi="Arial" w:hint="default"/>
+      </w:rPr>
+    </w:lvl>
+    <w:lvl w:ilvl="2" w:tplc="DC8461BC" w:tentative="1">
+      <w:start w:val="1"/>
+      <w:numFmt w:val="bullet"/>
+      <w:lvlText w:val="•"/>
+      <w:lvlJc w:val="left"/>
+      <w:pPr>
+        <w:tabs>
+          <w:tab w:val="num" w:pos="2160"/>
+        </w:tabs>
+        <w:ind w:left="2160" w:hanging="360"/>
+      </w:pPr>
+      <w:rPr>
+        <w:rFonts w:ascii="Arial" w:hAnsi="Arial" w:hint="default"/>
+      </w:rPr>
+    </w:lvl>
+    <w:lvl w:ilvl="3" w:tplc="EBFCDE56" w:tentative="1">
+      <w:start w:val="1"/>
+      <w:numFmt w:val="bullet"/>
+      <w:lvlText w:val="•"/>
+      <w:lvlJc w:val="left"/>
+      <w:pPr>
+        <w:tabs>
+          <w:tab w:val="num" w:pos="2880"/>
+        </w:tabs>
+        <w:ind w:left="2880" w:hanging="360"/>
+      </w:pPr>
+      <w:rPr>
+        <w:rFonts w:ascii="Arial" w:hAnsi="Arial" w:hint="default"/>
+      </w:rPr>
+    </w:lvl>
+    <w:lvl w:ilvl="4" w:tplc="195C3978" w:tentative="1">
+      <w:start w:val="1"/>
+      <w:numFmt w:val="bullet"/>
+      <w:lvlText w:val="•"/>
+      <w:lvlJc w:val="left"/>
+      <w:pPr>
+        <w:tabs>
+          <w:tab w:val="num" w:pos="3600"/>
+        </w:tabs>
+        <w:ind w:left="3600" w:hanging="360"/>
+      </w:pPr>
+      <w:rPr>
+        <w:rFonts w:ascii="Arial" w:hAnsi="Arial" w:hint="default"/>
+      </w:rPr>
+    </w:lvl>
+    <w:lvl w:ilvl="5" w:tplc="28FA52D6" w:tentative="1">
+      <w:start w:val="1"/>
+      <w:numFmt w:val="bullet"/>
+      <w:lvlText w:val="•"/>
+      <w:lvlJc w:val="left"/>
+      <w:pPr>
+        <w:tabs>
+          <w:tab w:val="num" w:pos="4320"/>
+        </w:tabs>
+        <w:ind w:left="4320" w:hanging="360"/>
+      </w:pPr>
+      <w:rPr>
+        <w:rFonts w:ascii="Arial" w:hAnsi="Arial" w:hint="default"/>
+      </w:rPr>
+    </w:lvl>
+    <w:lvl w:ilvl="6" w:tplc="4920C2CE" w:tentative="1">
+      <w:start w:val="1"/>
+      <w:numFmt w:val="bullet"/>
+      <w:lvlText w:val="•"/>
+      <w:lvlJc w:val="left"/>
+      <w:pPr>
+        <w:tabs>
+          <w:tab w:val="num" w:pos="5040"/>
+        </w:tabs>
+        <w:ind w:left="5040" w:hanging="360"/>
+      </w:pPr>
+      <w:rPr>
+        <w:rFonts w:ascii="Arial" w:hAnsi="Arial" w:hint="default"/>
+      </w:rPr>
+    </w:lvl>
+    <w:lvl w:ilvl="7" w:tplc="DB26C330" w:tentative="1">
+      <w:start w:val="1"/>
+      <w:numFmt w:val="bullet"/>
+      <w:lvlText w:val="•"/>
+      <w:lvlJc w:val="left"/>
+      <w:pPr>
+        <w:tabs>
+          <w:tab w:val="num" w:pos="5760"/>
+        </w:tabs>
+        <w:ind w:left="5760" w:hanging="360"/>
+      </w:pPr>
+      <w:rPr>
+        <w:rFonts w:ascii="Arial" w:hAnsi="Arial" w:hint="default"/>
+      </w:rPr>
+    </w:lvl>
+    <w:lvl w:ilvl="8" w:tplc="ACD03EA6" w:tentative="1">
+      <w:start w:val="1"/>
+      <w:numFmt w:val="bullet"/>
+      <w:lvlText w:val="•"/>
+      <w:lvlJc w:val="left"/>
+      <w:pPr>
+        <w:tabs>
+          <w:tab w:val="num" w:pos="6480"/>
+        </w:tabs>
+        <w:ind w:left="6480" w:hanging="360"/>
+      </w:pPr>
+      <w:rPr>
+        <w:rFonts w:ascii="Arial" w:hAnsi="Arial" w:hint="default"/>
+      </w:rPr>
+    </w:lvl>
+  </w:abstractNum>
+  <w:abstractNum w:abstractNumId="8" w15:restartNumberingAfterBreak="0">
+    <w:nsid w:val="5CD76BB8"/>
+    <w:multiLevelType w:val="hybridMultilevel"/>
+    <w:tmpl w:val="698C9C14"/>
+    <w:lvl w:ilvl="0" w:tplc="04090001">
+      <w:start w:val="1"/>
+      <w:numFmt w:val="bullet"/>
+      <w:lvlText w:val=""/>
+      <w:lvlJc w:val="left"/>
+      <w:pPr>
+        <w:ind w:left="720" w:hanging="360"/>
+      </w:pPr>
+      <w:rPr>
+        <w:rFonts w:ascii="Symbol" w:hAnsi="Symbol" w:hint="default"/>
+      </w:rPr>
+    </w:lvl>
+    <w:lvl w:ilvl="1" w:tplc="04090003" w:tentative="1">
+      <w:start w:val="1"/>
+      <w:numFmt w:val="bullet"/>
+      <w:lvlText w:val="o"/>
+      <w:lvlJc w:val="left"/>
+      <w:pPr>
+        <w:ind w:left="1440" w:hanging="360"/>
+      </w:pPr>
+      <w:rPr>
+        <w:rFonts w:ascii="Courier New" w:hAnsi="Courier New" w:cs="Courier New" w:hint="default"/>
+      </w:rPr>
+    </w:lvl>
+    <w:lvl w:ilvl="2" w:tplc="04090005" w:tentative="1">
+      <w:start w:val="1"/>
+      <w:numFmt w:val="bullet"/>
+      <w:lvlText w:val=""/>
+      <w:lvlJc w:val="left"/>
+      <w:pPr>
+        <w:ind w:left="2160" w:hanging="360"/>
+      </w:pPr>
+      <w:rPr>
+        <w:rFonts w:ascii="Wingdings" w:hAnsi="Wingdings" w:hint="default"/>
+      </w:rPr>
+    </w:lvl>
+    <w:lvl w:ilvl="3" w:tplc="04090001" w:tentative="1">
+      <w:start w:val="1"/>
+      <w:numFmt w:val="bullet"/>
+      <w:lvlText w:val=""/>
+      <w:lvlJc w:val="left"/>
+      <w:pPr>
+        <w:ind w:left="2880" w:hanging="360"/>
+      </w:pPr>
+      <w:rPr>
+        <w:rFonts w:ascii="Symbol" w:hAnsi="Symbol" w:hint="default"/>
+      </w:rPr>
+    </w:lvl>
+    <w:lvl w:ilvl="4" w:tplc="04090003" w:tentative="1">
+      <w:start w:val="1"/>
+      <w:numFmt w:val="bullet"/>
+      <w:lvlText w:val="o"/>
+      <w:lvlJc w:val="left"/>
+      <w:pPr>
+        <w:ind w:left="3600" w:hanging="360"/>
+      </w:pPr>
+      <w:rPr>
+        <w:rFonts w:ascii="Courier New" w:hAnsi="Courier New" w:cs="Courier New" w:hint="default"/>
+      </w:rPr>
+    </w:lvl>
+    <w:lvl w:ilvl="5" w:tplc="04090005" w:tentative="1">
+      <w:start w:val="1"/>
+      <w:numFmt w:val="bullet"/>
+      <w:lvlText w:val=""/>
+      <w:lvlJc w:val="left"/>
+      <w:pPr>
+        <w:ind w:left="4320" w:hanging="360"/>
+      </w:pPr>
+      <w:rPr>
+        <w:rFonts w:ascii="Wingdings" w:hAnsi="Wingdings" w:hint="default"/>
+      </w:rPr>
+    </w:lvl>
+    <w:lvl w:ilvl="6" w:tplc="04090001" w:tentative="1">
+      <w:start w:val="1"/>
+      <w:numFmt w:val="bullet"/>
+      <w:lvlText w:val=""/>
+      <w:lvlJc w:val="left"/>
+      <w:pPr>
+        <w:ind w:left="5040" w:hanging="360"/>
+      </w:pPr>
+      <w:rPr>
+        <w:rFonts w:ascii="Symbol" w:hAnsi="Symbol" w:hint="default"/>
+      </w:rPr>
+    </w:lvl>
+    <w:lvl w:ilvl="7" w:tplc="04090003" w:tentative="1">
+      <w:start w:val="1"/>
+      <w:numFmt w:val="bullet"/>
+      <w:lvlText w:val="o"/>
+      <w:lvlJc w:val="left"/>
+      <w:pPr>
+        <w:ind w:left="5760" w:hanging="360"/>
+      </w:pPr>
+      <w:rPr>
+        <w:rFonts w:ascii="Courier New" w:hAnsi="Courier New" w:cs="Courier New" w:hint="default"/>
+      </w:rPr>
+    </w:lvl>
+    <w:lvl w:ilvl="8" w:tplc="04090005" w:tentative="1">
+      <w:start w:val="1"/>
+      <w:numFmt w:val="bullet"/>
+      <w:lvlText w:val=""/>
+      <w:lvlJc w:val="left"/>
+      <w:pPr>
+        <w:ind w:left="6480" w:hanging="360"/>
+      </w:pPr>
+      <w:rPr>
+        <w:rFonts w:ascii="Wingdings" w:hAnsi="Wingdings" w:hint="default"/>
+      </w:rPr>
+    </w:lvl>
+  </w:abstractNum>
+  <w:abstractNum w:abstractNumId="9" w15:restartNumberingAfterBreak="0">
     <w:nsid w:val="5F32524D"/>
     <w:multiLevelType w:val="hybridMultilevel"/>
     <w:tmpl w:val="3602775A"/>
@@ -3104,7 +3998,7 @@
       </w:rPr>
     </w:lvl>
   </w:abstractNum>
-  <w:abstractNum w:abstractNumId="4" w15:restartNumberingAfterBreak="0">
+  <w:abstractNum w:abstractNumId="10" w15:restartNumberingAfterBreak="0">
     <w:nsid w:val="69401101"/>
     <w:multiLevelType w:val="hybridMultilevel"/>
     <w:tmpl w:val="C1D0FCA8"/>
@@ -3193,7 +4087,7 @@
       </w:pPr>
     </w:lvl>
   </w:abstractNum>
-  <w:abstractNum w:abstractNumId="5" w15:restartNumberingAfterBreak="0">
+  <w:abstractNum w:abstractNumId="11" w15:restartNumberingAfterBreak="0">
     <w:nsid w:val="71157708"/>
     <w:multiLevelType w:val="multilevel"/>
     <w:tmpl w:val="5F76A024"/>
@@ -3342,7 +4236,7 @@
       </w:rPr>
     </w:lvl>
   </w:abstractNum>
-  <w:abstractNum w:abstractNumId="6" w15:restartNumberingAfterBreak="0">
+  <w:abstractNum w:abstractNumId="12" w15:restartNumberingAfterBreak="0">
     <w:nsid w:val="7E321877"/>
     <w:multiLevelType w:val="hybridMultilevel"/>
     <w:tmpl w:val="CE563168"/>
@@ -3455,7 +4349,7 @@
       </w:rPr>
     </w:lvl>
   </w:abstractNum>
-  <w:abstractNum w:abstractNumId="7" w15:restartNumberingAfterBreak="0">
+  <w:abstractNum w:abstractNumId="13" w15:restartNumberingAfterBreak="0">
     <w:nsid w:val="7EF54FDF"/>
     <w:multiLevelType w:val="multilevel"/>
     <w:tmpl w:val="E7147F1E"/>
@@ -3605,28 +4499,46 @@
     </w:lvl>
   </w:abstractNum>
   <w:num w:numId="1">
+    <w:abstractNumId w:val="2"/>
+  </w:num>
+  <w:num w:numId="2">
+    <w:abstractNumId w:val="11"/>
+  </w:num>
+  <w:num w:numId="3">
+    <w:abstractNumId w:val="13"/>
+  </w:num>
+  <w:num w:numId="4">
+    <w:abstractNumId w:val="6"/>
+  </w:num>
+  <w:num w:numId="5">
+    <w:abstractNumId w:val="12"/>
+  </w:num>
+  <w:num w:numId="6">
+    <w:abstractNumId w:val="9"/>
+  </w:num>
+  <w:num w:numId="7">
+    <w:abstractNumId w:val="5"/>
+  </w:num>
+  <w:num w:numId="8">
+    <w:abstractNumId w:val="10"/>
+  </w:num>
+  <w:num w:numId="9">
+    <w:abstractNumId w:val="8"/>
+  </w:num>
+  <w:num w:numId="10">
+    <w:abstractNumId w:val="4"/>
+  </w:num>
+  <w:num w:numId="11">
+    <w:abstractNumId w:val="1"/>
+  </w:num>
+  <w:num w:numId="12">
     <w:abstractNumId w:val="0"/>
   </w:num>
-  <w:num w:numId="2">
-    <w:abstractNumId w:val="5"/>
-  </w:num>
-  <w:num w:numId="3">
-    <w:abstractNumId w:val="7"/>
-  </w:num>
-  <w:num w:numId="4">
-    <w:abstractNumId w:val="2"/>
-  </w:num>
-  <w:num w:numId="5">
-    <w:abstractNumId w:val="6"/>
-  </w:num>
-  <w:num w:numId="6">
+  <w:num w:numId="13">
     <w:abstractNumId w:val="3"/>
   </w:num>
-  <w:num w:numId="7">
-    <w:abstractNumId w:val="1"/>
-  </w:num>
-  <w:num w:numId="8">
-    <w:abstractNumId w:val="4"/>
+  <w:num w:numId="14">
+    <w:abstractNumId w:val="7"/>
   </w:num>
 </w:numbering>
 </file>
@@ -4032,7 +4944,6 @@
   <w:style w:type="character" w:default="1" w:styleId="DefaultParagraphFont">
     <w:name w:val="Default Paragraph Font"/>
     <w:uiPriority w:val="1"/>
-    <w:semiHidden/>
     <w:unhideWhenUsed/>
   </w:style>
   <w:style w:type="table" w:default="1" w:styleId="TableNormal">
@@ -4094,6 +5005,59 @@
       <w:color w:val="0000FF"/>
       <w:u w:val="single"/>
     </w:rPr>
+  </w:style>
+  <w:style w:type="paragraph" w:styleId="HTMLPreformatted">
+    <w:name w:val="HTML Preformatted"/>
+    <w:basedOn w:val="Normal"/>
+    <w:link w:val="HTMLPreformattedChar"/>
+    <w:uiPriority w:val="99"/>
+    <w:semiHidden/>
+    <w:unhideWhenUsed/>
+    <w:rsid w:val="00CB3640"/>
+    <w:pPr>
+      <w:tabs>
+        <w:tab w:val="left" w:pos="916"/>
+        <w:tab w:val="left" w:pos="1832"/>
+        <w:tab w:val="left" w:pos="2748"/>
+        <w:tab w:val="left" w:pos="3664"/>
+        <w:tab w:val="left" w:pos="4580"/>
+        <w:tab w:val="left" w:pos="5496"/>
+        <w:tab w:val="left" w:pos="6412"/>
+        <w:tab w:val="left" w:pos="7328"/>
+        <w:tab w:val="left" w:pos="8244"/>
+        <w:tab w:val="left" w:pos="9160"/>
+        <w:tab w:val="left" w:pos="10076"/>
+        <w:tab w:val="left" w:pos="10992"/>
+        <w:tab w:val="left" w:pos="11908"/>
+        <w:tab w:val="left" w:pos="12824"/>
+        <w:tab w:val="left" w:pos="13740"/>
+        <w:tab w:val="left" w:pos="14656"/>
+      </w:tabs>
+      <w:spacing w:after="0" w:line="240" w:lineRule="auto"/>
+    </w:pPr>
+    <w:rPr>
+      <w:rFonts w:ascii="Courier New" w:eastAsia="Times New Roman" w:hAnsi="Courier New" w:cs="Courier New"/>
+      <w:sz w:val="20"/>
+      <w:szCs w:val="20"/>
+    </w:rPr>
+  </w:style>
+  <w:style w:type="character" w:customStyle="1" w:styleId="HTMLPreformattedChar">
+    <w:name w:val="HTML Preformatted Char"/>
+    <w:basedOn w:val="DefaultParagraphFont"/>
+    <w:link w:val="HTMLPreformatted"/>
+    <w:uiPriority w:val="99"/>
+    <w:semiHidden/>
+    <w:rsid w:val="00CB3640"/>
+    <w:rPr>
+      <w:rFonts w:ascii="Courier New" w:eastAsia="Times New Roman" w:hAnsi="Courier New" w:cs="Courier New"/>
+      <w:sz w:val="20"/>
+      <w:szCs w:val="20"/>
+    </w:rPr>
+  </w:style>
+  <w:style w:type="character" w:customStyle="1" w:styleId="pl-k">
+    <w:name w:val="pl-k"/>
+    <w:basedOn w:val="DefaultParagraphFont"/>
+    <w:rsid w:val="00CB3640"/>
   </w:style>
 </w:styles>
 </file>

</xml_diff>